<commit_message>
Edit Lab Assignment File
Updated Lab Assignment File
</commit_message>
<xml_diff>
--- a/docs/Lab Assignment 1.docx
+++ b/docs/Lab Assignment 1.docx
@@ -3,53 +3,107 @@
 <w:document xmlns:wpc="http://schemas.microsoft.com/office/word/2010/wordprocessingCanvas" xmlns:cx="http://schemas.microsoft.com/office/drawing/2014/chartex" xmlns:cx1="http://schemas.microsoft.com/office/drawing/2015/9/8/chartex" xmlns:cx2="http://schemas.microsoft.com/office/drawing/2015/10/21/chartex" xmlns:cx3="http://schemas.microsoft.com/office/drawing/2016/5/9/chartex" xmlns:cx4="http://schemas.microsoft.com/office/drawing/2016/5/10/chartex" xmlns:cx5="http://schemas.microsoft.com/office/drawing/2016/5/11/chartex" xmlns:cx6="http://schemas.microsoft.com/office/drawing/2016/5/12/chartex" xmlns:cx7="http://schemas.microsoft.com/office/drawing/2016/5/13/chartex" xmlns:cx8="http://schemas.microsoft.com/office/drawing/2016/5/14/chartex" xmlns:mc="http://schemas.openxmlformats.org/markup-compatibility/2006" xmlns:aink="http://schemas.microsoft.com/office/drawing/2016/ink" xmlns:am3d="http://schemas.microsoft.com/office/drawing/2017/model3d" xmlns:o="urn:schemas-microsoft-com:office:office" xmlns:r="http://schemas.openxmlformats.org/officeDocument/2006/relationships" xmlns:m="http://schemas.openxmlformats.org/officeDocument/2006/math" xmlns:v="urn:schemas-microsoft-com:vml" xmlns:wp14="http://schemas.microsoft.com/office/word/2010/wordprocessingDrawing" xmlns:wp="http://schemas.openxmlformats.org/drawingml/2006/wordprocessingDrawing" xmlns:w10="urn:schemas-microsoft-com:office:word" xmlns:w="http://schemas.openxmlformats.org/wordprocessingml/2006/main" xmlns:w14="http://schemas.microsoft.com/office/word/2010/wordml" xmlns:w15="http://schemas.microsoft.com/office/word/2012/wordml" xmlns:w16cid="http://schemas.microsoft.com/office/word/2016/wordml/cid" xmlns:w16se="http://schemas.microsoft.com/office/word/2015/wordml/symex" xmlns:wpg="http://schemas.microsoft.com/office/word/2010/wordprocessingGroup" xmlns:wpi="http://schemas.microsoft.com/office/word/2010/wordprocessingInk" xmlns:wne="http://schemas.microsoft.com/office/word/2006/wordml" xmlns:wps="http://schemas.microsoft.com/office/word/2010/wordprocessingShape" mc:Ignorable="w14 w15 w16se w16cid wp14">
   <w:body>
     <w:p>
+      <w:pPr>
+        <w:jc w:val="center"/>
+        <w:rPr>
+          <w:b/>
+          <w:sz w:val="28"/>
+          <w:szCs w:val="28"/>
+        </w:rPr>
+      </w:pPr>
       <w:r>
-        <w:t>Lab Assignment Sample</w:t>
+        <w:rPr>
+          <w:b/>
+          <w:sz w:val="28"/>
+          <w:szCs w:val="28"/>
+        </w:rPr>
+        <w:t>DJ Yuhn</w:t>
+      </w:r>
+    </w:p>
+    <w:p>
+      <w:pPr>
+        <w:jc w:val="center"/>
+        <w:rPr>
+          <w:b/>
+          <w:sz w:val="28"/>
+          <w:szCs w:val="28"/>
+        </w:rPr>
+      </w:pPr>
+      <w:r>
+        <w:rPr>
+          <w:b/>
+          <w:sz w:val="28"/>
+          <w:szCs w:val="28"/>
+        </w:rPr>
+        <w:t>Lab Assignment 1</w:t>
+      </w:r>
+    </w:p>
+    <w:p>
+      <w:pPr>
+        <w:jc w:val="center"/>
+        <w:rPr>
+          <w:b/>
+          <w:sz w:val="28"/>
+          <w:szCs w:val="28"/>
+        </w:rPr>
+      </w:pPr>
+      <w:r>
+        <w:rPr>
+          <w:b/>
+          <w:sz w:val="28"/>
+          <w:szCs w:val="28"/>
+        </w:rPr>
+        <w:t>9/10/18</w:t>
       </w:r>
     </w:p>
     <w:p/>
     <w:tbl>
       <w:tblPr>
         <w:tblStyle w:val="TableGrid"/>
-        <w:tblW w:w="0" w:type="auto"/>
+        <w:tblW w:w="11335" w:type="dxa"/>
+        <w:jc w:val="center"/>
         <w:tblInd w:w="0" w:type="dxa"/>
         <w:tblLayout w:type="fixed"/>
         <w:tblLook w:val="04A0" w:firstRow="1" w:lastRow="0" w:firstColumn="1" w:lastColumn="0" w:noHBand="0" w:noVBand="1"/>
       </w:tblPr>
       <w:tblGrid>
-        <w:gridCol w:w="1144"/>
-        <w:gridCol w:w="1871"/>
-        <w:gridCol w:w="760"/>
-        <w:gridCol w:w="1170"/>
-        <w:gridCol w:w="3164"/>
+        <w:gridCol w:w="1075"/>
+        <w:gridCol w:w="4950"/>
+        <w:gridCol w:w="756"/>
+        <w:gridCol w:w="1404"/>
+        <w:gridCol w:w="3150"/>
       </w:tblGrid>
       <w:tr>
         <w:trPr>
           <w:trHeight w:val="1088"/>
+          <w:jc w:val="center"/>
         </w:trPr>
         <w:tc>
           <w:tcPr>
-            <w:tcW w:w="1144" w:type="dxa"/>
-            <w:tcBorders>
-              <w:top w:val="single" w:sz="4" w:space="0" w:color="auto"/>
-              <w:left w:val="single" w:sz="4" w:space="0" w:color="auto"/>
-              <w:bottom w:val="single" w:sz="4" w:space="0" w:color="auto"/>
-              <w:right w:val="single" w:sz="4" w:space="0" w:color="auto"/>
-            </w:tcBorders>
-            <w:hideMark/>
-          </w:tcPr>
-          <w:p>
-            <w:pPr>
-              <w:spacing w:line="240" w:lineRule="auto"/>
-              <w:rPr>
-                <w:rFonts w:cstheme="minorHAnsi"/>
-                <w:sz w:val="20"/>
-                <w:szCs w:val="20"/>
-              </w:rPr>
-            </w:pPr>
-            <w:r>
-              <w:rPr>
-                <w:rFonts w:cstheme="minorHAnsi"/>
+            <w:tcW w:w="1075" w:type="dxa"/>
+            <w:tcBorders>
+              <w:top w:val="single" w:sz="4" w:space="0" w:color="auto"/>
+              <w:left w:val="single" w:sz="4" w:space="0" w:color="auto"/>
+              <w:bottom w:val="single" w:sz="4" w:space="0" w:color="auto"/>
+              <w:right w:val="single" w:sz="4" w:space="0" w:color="auto"/>
+            </w:tcBorders>
+            <w:hideMark/>
+          </w:tcPr>
+          <w:p>
+            <w:pPr>
+              <w:spacing w:line="240" w:lineRule="auto"/>
+              <w:jc w:val="center"/>
+              <w:rPr>
+                <w:rFonts w:cstheme="minorHAnsi"/>
+                <w:b/>
+                <w:sz w:val="20"/>
+                <w:szCs w:val="20"/>
+              </w:rPr>
+            </w:pPr>
+            <w:r>
+              <w:rPr>
+                <w:rFonts w:cstheme="minorHAnsi"/>
+                <w:b/>
                 <w:sz w:val="20"/>
                 <w:szCs w:val="20"/>
               </w:rPr>
@@ -59,27 +113,30 @@
         </w:tc>
         <w:tc>
           <w:tcPr>
-            <w:tcW w:w="1871" w:type="dxa"/>
-            <w:tcBorders>
-              <w:top w:val="single" w:sz="4" w:space="0" w:color="auto"/>
-              <w:left w:val="single" w:sz="4" w:space="0" w:color="auto"/>
-              <w:bottom w:val="single" w:sz="4" w:space="0" w:color="auto"/>
-              <w:right w:val="single" w:sz="4" w:space="0" w:color="auto"/>
-            </w:tcBorders>
-            <w:hideMark/>
-          </w:tcPr>
-          <w:p>
-            <w:pPr>
-              <w:spacing w:line="240" w:lineRule="auto"/>
-              <w:rPr>
-                <w:rFonts w:cstheme="minorHAnsi"/>
-                <w:sz w:val="20"/>
-                <w:szCs w:val="20"/>
-              </w:rPr>
-            </w:pPr>
-            <w:r>
-              <w:rPr>
-                <w:rFonts w:cstheme="minorHAnsi"/>
+            <w:tcW w:w="4950" w:type="dxa"/>
+            <w:tcBorders>
+              <w:top w:val="single" w:sz="4" w:space="0" w:color="auto"/>
+              <w:left w:val="single" w:sz="4" w:space="0" w:color="auto"/>
+              <w:bottom w:val="single" w:sz="4" w:space="0" w:color="auto"/>
+              <w:right w:val="single" w:sz="4" w:space="0" w:color="auto"/>
+            </w:tcBorders>
+            <w:hideMark/>
+          </w:tcPr>
+          <w:p>
+            <w:pPr>
+              <w:spacing w:line="240" w:lineRule="auto"/>
+              <w:jc w:val="center"/>
+              <w:rPr>
+                <w:rFonts w:cstheme="minorHAnsi"/>
+                <w:b/>
+                <w:sz w:val="20"/>
+                <w:szCs w:val="20"/>
+              </w:rPr>
+            </w:pPr>
+            <w:r>
+              <w:rPr>
+                <w:rFonts w:cstheme="minorHAnsi"/>
+                <w:b/>
                 <w:sz w:val="20"/>
                 <w:szCs w:val="20"/>
               </w:rPr>
@@ -89,27 +146,30 @@
         </w:tc>
         <w:tc>
           <w:tcPr>
-            <w:tcW w:w="760" w:type="dxa"/>
-            <w:tcBorders>
-              <w:top w:val="single" w:sz="4" w:space="0" w:color="auto"/>
-              <w:left w:val="single" w:sz="4" w:space="0" w:color="auto"/>
-              <w:bottom w:val="single" w:sz="4" w:space="0" w:color="auto"/>
-              <w:right w:val="single" w:sz="4" w:space="0" w:color="auto"/>
-            </w:tcBorders>
-            <w:hideMark/>
-          </w:tcPr>
-          <w:p>
-            <w:pPr>
-              <w:spacing w:line="240" w:lineRule="auto"/>
-              <w:rPr>
-                <w:rFonts w:cstheme="minorHAnsi"/>
-                <w:sz w:val="20"/>
-                <w:szCs w:val="20"/>
-              </w:rPr>
-            </w:pPr>
-            <w:r>
-              <w:rPr>
-                <w:rFonts w:cstheme="minorHAnsi"/>
+            <w:tcW w:w="756" w:type="dxa"/>
+            <w:tcBorders>
+              <w:top w:val="single" w:sz="4" w:space="0" w:color="auto"/>
+              <w:left w:val="single" w:sz="4" w:space="0" w:color="auto"/>
+              <w:bottom w:val="single" w:sz="4" w:space="0" w:color="auto"/>
+              <w:right w:val="single" w:sz="4" w:space="0" w:color="auto"/>
+            </w:tcBorders>
+            <w:hideMark/>
+          </w:tcPr>
+          <w:p>
+            <w:pPr>
+              <w:spacing w:line="240" w:lineRule="auto"/>
+              <w:jc w:val="center"/>
+              <w:rPr>
+                <w:rFonts w:cstheme="minorHAnsi"/>
+                <w:b/>
+                <w:sz w:val="20"/>
+                <w:szCs w:val="20"/>
+              </w:rPr>
+            </w:pPr>
+            <w:r>
+              <w:rPr>
+                <w:rFonts w:cstheme="minorHAnsi"/>
+                <w:b/>
                 <w:sz w:val="20"/>
                 <w:szCs w:val="20"/>
               </w:rPr>
@@ -119,27 +179,30 @@
         </w:tc>
         <w:tc>
           <w:tcPr>
-            <w:tcW w:w="1170" w:type="dxa"/>
-            <w:tcBorders>
-              <w:top w:val="single" w:sz="4" w:space="0" w:color="auto"/>
-              <w:left w:val="single" w:sz="4" w:space="0" w:color="auto"/>
-              <w:bottom w:val="single" w:sz="4" w:space="0" w:color="auto"/>
-              <w:right w:val="single" w:sz="4" w:space="0" w:color="auto"/>
-            </w:tcBorders>
-            <w:hideMark/>
-          </w:tcPr>
-          <w:p>
-            <w:pPr>
-              <w:spacing w:line="240" w:lineRule="auto"/>
-              <w:rPr>
-                <w:rFonts w:cstheme="minorHAnsi"/>
-                <w:sz w:val="20"/>
-                <w:szCs w:val="20"/>
-              </w:rPr>
-            </w:pPr>
-            <w:r>
-              <w:rPr>
-                <w:rFonts w:cstheme="minorHAnsi"/>
+            <w:tcW w:w="1404" w:type="dxa"/>
+            <w:tcBorders>
+              <w:top w:val="single" w:sz="4" w:space="0" w:color="auto"/>
+              <w:left w:val="single" w:sz="4" w:space="0" w:color="auto"/>
+              <w:bottom w:val="single" w:sz="4" w:space="0" w:color="auto"/>
+              <w:right w:val="single" w:sz="4" w:space="0" w:color="auto"/>
+            </w:tcBorders>
+            <w:hideMark/>
+          </w:tcPr>
+          <w:p>
+            <w:pPr>
+              <w:spacing w:line="240" w:lineRule="auto"/>
+              <w:jc w:val="center"/>
+              <w:rPr>
+                <w:rFonts w:cstheme="minorHAnsi"/>
+                <w:b/>
+                <w:sz w:val="20"/>
+                <w:szCs w:val="20"/>
+              </w:rPr>
+            </w:pPr>
+            <w:r>
+              <w:rPr>
+                <w:rFonts w:cstheme="minorHAnsi"/>
+                <w:b/>
                 <w:sz w:val="20"/>
                 <w:szCs w:val="20"/>
               </w:rPr>
@@ -148,6 +211,7 @@
             <w:r>
               <w:rPr>
                 <w:rFonts w:cstheme="minorHAnsi"/>
+                <w:b/>
                 <w:sz w:val="20"/>
                 <w:szCs w:val="20"/>
               </w:rPr>
@@ -157,27 +221,30 @@
         </w:tc>
         <w:tc>
           <w:tcPr>
-            <w:tcW w:w="3164" w:type="dxa"/>
-            <w:tcBorders>
-              <w:top w:val="single" w:sz="4" w:space="0" w:color="auto"/>
-              <w:left w:val="single" w:sz="4" w:space="0" w:color="auto"/>
-              <w:bottom w:val="single" w:sz="4" w:space="0" w:color="auto"/>
-              <w:right w:val="single" w:sz="4" w:space="0" w:color="auto"/>
-            </w:tcBorders>
-            <w:hideMark/>
-          </w:tcPr>
-          <w:p>
-            <w:pPr>
-              <w:spacing w:line="240" w:lineRule="auto"/>
-              <w:rPr>
-                <w:rFonts w:cstheme="minorHAnsi"/>
-                <w:sz w:val="20"/>
-                <w:szCs w:val="20"/>
-              </w:rPr>
-            </w:pPr>
-            <w:r>
-              <w:rPr>
-                <w:rFonts w:cstheme="minorHAnsi"/>
+            <w:tcW w:w="3150" w:type="dxa"/>
+            <w:tcBorders>
+              <w:top w:val="single" w:sz="4" w:space="0" w:color="auto"/>
+              <w:left w:val="single" w:sz="4" w:space="0" w:color="auto"/>
+              <w:bottom w:val="single" w:sz="4" w:space="0" w:color="auto"/>
+              <w:right w:val="single" w:sz="4" w:space="0" w:color="auto"/>
+            </w:tcBorders>
+            <w:hideMark/>
+          </w:tcPr>
+          <w:p>
+            <w:pPr>
+              <w:spacing w:line="240" w:lineRule="auto"/>
+              <w:jc w:val="center"/>
+              <w:rPr>
+                <w:rFonts w:cstheme="minorHAnsi"/>
+                <w:b/>
+                <w:sz w:val="20"/>
+                <w:szCs w:val="20"/>
+              </w:rPr>
+            </w:pPr>
+            <w:r>
+              <w:rPr>
+                <w:rFonts w:cstheme="minorHAnsi"/>
+                <w:b/>
                 <w:sz w:val="20"/>
                 <w:szCs w:val="20"/>
               </w:rPr>
@@ -186,6 +253,7 @@
             <w:r>
               <w:rPr>
                 <w:rFonts w:cstheme="minorHAnsi"/>
+                <w:b/>
                 <w:sz w:val="20"/>
                 <w:szCs w:val="20"/>
               </w:rPr>
@@ -195,15 +263,18 @@
           <w:p>
             <w:pPr>
               <w:spacing w:line="240" w:lineRule="auto"/>
-              <w:rPr>
-                <w:rFonts w:cstheme="minorHAnsi"/>
-                <w:sz w:val="20"/>
-                <w:szCs w:val="20"/>
-              </w:rPr>
-            </w:pPr>
-            <w:r>
-              <w:rPr>
-                <w:rFonts w:cstheme="minorHAnsi"/>
+              <w:jc w:val="center"/>
+              <w:rPr>
+                <w:rFonts w:cstheme="minorHAnsi"/>
+                <w:b/>
+                <w:sz w:val="20"/>
+                <w:szCs w:val="20"/>
+              </w:rPr>
+            </w:pPr>
+            <w:r>
+              <w:rPr>
+                <w:rFonts w:cstheme="minorHAnsi"/>
+                <w:b/>
                 <w:sz w:val="20"/>
                 <w:szCs w:val="20"/>
               </w:rPr>
@@ -213,6 +284,7 @@
             <w:r>
               <w:rPr>
                 <w:rFonts w:cstheme="minorHAnsi"/>
+                <w:b/>
                 <w:sz w:val="20"/>
                 <w:szCs w:val="20"/>
               </w:rPr>
@@ -222,6 +294,7 @@
             <w:r>
               <w:rPr>
                 <w:rFonts w:cstheme="minorHAnsi"/>
+                <w:b/>
                 <w:sz w:val="20"/>
                 <w:szCs w:val="20"/>
               </w:rPr>
@@ -231,6 +304,7 @@
             <w:r>
               <w:rPr>
                 <w:rFonts w:cstheme="minorHAnsi"/>
+                <w:b/>
                 <w:sz w:val="20"/>
                 <w:szCs w:val="20"/>
               </w:rPr>
@@ -240,24 +314,28 @@
             <w:r>
               <w:rPr>
                 <w:rFonts w:cstheme="minorHAnsi"/>
-                <w:sz w:val="20"/>
-                <w:szCs w:val="20"/>
-              </w:rPr>
-              <w:t xml:space="preserve">) </w:t>
-            </w:r>
-          </w:p>
-          <w:p>
-            <w:pPr>
-              <w:spacing w:line="240" w:lineRule="auto"/>
-              <w:rPr>
-                <w:rFonts w:cstheme="minorHAnsi"/>
-                <w:sz w:val="20"/>
-                <w:szCs w:val="20"/>
-              </w:rPr>
-            </w:pPr>
-            <w:r>
-              <w:rPr>
-                <w:rFonts w:cstheme="minorHAnsi"/>
+                <w:b/>
+                <w:sz w:val="20"/>
+                <w:szCs w:val="20"/>
+              </w:rPr>
+              <w:t>)</w:t>
+            </w:r>
+          </w:p>
+          <w:p>
+            <w:pPr>
+              <w:spacing w:line="240" w:lineRule="auto"/>
+              <w:jc w:val="center"/>
+              <w:rPr>
+                <w:rFonts w:cstheme="minorHAnsi"/>
+                <w:b/>
+                <w:sz w:val="20"/>
+                <w:szCs w:val="20"/>
+              </w:rPr>
+            </w:pPr>
+            <w:r>
+              <w:rPr>
+                <w:rFonts w:cstheme="minorHAnsi"/>
+                <w:b/>
                 <w:sz w:val="20"/>
                 <w:szCs w:val="20"/>
               </w:rPr>
@@ -267,6 +345,7 @@
             <w:r>
               <w:rPr>
                 <w:rFonts w:cstheme="minorHAnsi"/>
+                <w:b/>
                 <w:sz w:val="20"/>
                 <w:szCs w:val="20"/>
               </w:rPr>
@@ -276,6 +355,7 @@
             <w:r>
               <w:rPr>
                 <w:rFonts w:cstheme="minorHAnsi"/>
+                <w:b/>
                 <w:sz w:val="20"/>
                 <w:szCs w:val="20"/>
               </w:rPr>
@@ -285,9 +365,12 @@
         </w:tc>
       </w:tr>
       <w:tr>
-        <w:tc>
-          <w:tcPr>
-            <w:tcW w:w="1144" w:type="dxa"/>
+        <w:trPr>
+          <w:jc w:val="center"/>
+        </w:trPr>
+        <w:tc>
+          <w:tcPr>
+            <w:tcW w:w="1075" w:type="dxa"/>
             <w:tcBorders>
               <w:top w:val="single" w:sz="4" w:space="0" w:color="auto"/>
               <w:left w:val="single" w:sz="4" w:space="0" w:color="auto"/>
@@ -317,7 +400,7 @@
         </w:tc>
         <w:tc>
           <w:tcPr>
-            <w:tcW w:w="1871" w:type="dxa"/>
+            <w:tcW w:w="4950" w:type="dxa"/>
             <w:tcBorders>
               <w:top w:val="single" w:sz="4" w:space="0" w:color="auto"/>
               <w:left w:val="single" w:sz="4" w:space="0" w:color="auto"/>
@@ -348,7 +431,7 @@
         </w:tc>
         <w:tc>
           <w:tcPr>
-            <w:tcW w:w="760" w:type="dxa"/>
+            <w:tcW w:w="756" w:type="dxa"/>
             <w:tcBorders>
               <w:top w:val="single" w:sz="4" w:space="0" w:color="auto"/>
               <w:left w:val="single" w:sz="4" w:space="0" w:color="auto"/>
@@ -377,7 +460,7 @@
         </w:tc>
         <w:tc>
           <w:tcPr>
-            <w:tcW w:w="1170" w:type="dxa"/>
+            <w:tcW w:w="1404" w:type="dxa"/>
             <w:tcBorders>
               <w:top w:val="single" w:sz="4" w:space="0" w:color="auto"/>
               <w:left w:val="single" w:sz="4" w:space="0" w:color="auto"/>
@@ -406,7 +489,7 @@
         </w:tc>
         <w:tc>
           <w:tcPr>
-            <w:tcW w:w="3164" w:type="dxa"/>
+            <w:tcW w:w="3150" w:type="dxa"/>
             <w:tcBorders>
               <w:top w:val="single" w:sz="4" w:space="0" w:color="auto"/>
               <w:left w:val="single" w:sz="4" w:space="0" w:color="auto"/>
@@ -435,9 +518,12 @@
         </w:tc>
       </w:tr>
       <w:tr>
-        <w:tc>
-          <w:tcPr>
-            <w:tcW w:w="1144" w:type="dxa"/>
+        <w:trPr>
+          <w:jc w:val="center"/>
+        </w:trPr>
+        <w:tc>
+          <w:tcPr>
+            <w:tcW w:w="1075" w:type="dxa"/>
             <w:tcBorders>
               <w:top w:val="single" w:sz="4" w:space="0" w:color="auto"/>
               <w:left w:val="single" w:sz="4" w:space="0" w:color="auto"/>
@@ -466,7 +552,7 @@
         </w:tc>
         <w:tc>
           <w:tcPr>
-            <w:tcW w:w="1871" w:type="dxa"/>
+            <w:tcW w:w="4950" w:type="dxa"/>
             <w:tcBorders>
               <w:top w:val="single" w:sz="4" w:space="0" w:color="auto"/>
               <w:left w:val="single" w:sz="4" w:space="0" w:color="auto"/>
@@ -496,7 +582,7 @@
         </w:tc>
         <w:tc>
           <w:tcPr>
-            <w:tcW w:w="760" w:type="dxa"/>
+            <w:tcW w:w="756" w:type="dxa"/>
             <w:tcBorders>
               <w:top w:val="single" w:sz="4" w:space="0" w:color="auto"/>
               <w:left w:val="single" w:sz="4" w:space="0" w:color="auto"/>
@@ -525,7 +611,7 @@
         </w:tc>
         <w:tc>
           <w:tcPr>
-            <w:tcW w:w="1170" w:type="dxa"/>
+            <w:tcW w:w="1404" w:type="dxa"/>
             <w:tcBorders>
               <w:top w:val="single" w:sz="4" w:space="0" w:color="auto"/>
               <w:left w:val="single" w:sz="4" w:space="0" w:color="auto"/>
@@ -554,7 +640,7 @@
         </w:tc>
         <w:tc>
           <w:tcPr>
-            <w:tcW w:w="3164" w:type="dxa"/>
+            <w:tcW w:w="3150" w:type="dxa"/>
             <w:tcBorders>
               <w:top w:val="single" w:sz="4" w:space="0" w:color="auto"/>
               <w:left w:val="single" w:sz="4" w:space="0" w:color="auto"/>
@@ -583,9 +669,12 @@
         </w:tc>
       </w:tr>
       <w:tr>
-        <w:tc>
-          <w:tcPr>
-            <w:tcW w:w="1144" w:type="dxa"/>
+        <w:trPr>
+          <w:jc w:val="center"/>
+        </w:trPr>
+        <w:tc>
+          <w:tcPr>
+            <w:tcW w:w="1075" w:type="dxa"/>
             <w:tcBorders>
               <w:top w:val="single" w:sz="4" w:space="0" w:color="auto"/>
               <w:left w:val="single" w:sz="4" w:space="0" w:color="auto"/>
@@ -614,7 +703,7 @@
         </w:tc>
         <w:tc>
           <w:tcPr>
-            <w:tcW w:w="1871" w:type="dxa"/>
+            <w:tcW w:w="4950" w:type="dxa"/>
             <w:tcBorders>
               <w:top w:val="single" w:sz="4" w:space="0" w:color="auto"/>
               <w:left w:val="single" w:sz="4" w:space="0" w:color="auto"/>
@@ -644,7 +733,7 @@
         </w:tc>
         <w:tc>
           <w:tcPr>
-            <w:tcW w:w="760" w:type="dxa"/>
+            <w:tcW w:w="756" w:type="dxa"/>
             <w:tcBorders>
               <w:top w:val="single" w:sz="4" w:space="0" w:color="auto"/>
               <w:left w:val="single" w:sz="4" w:space="0" w:color="auto"/>
@@ -673,7 +762,7 @@
         </w:tc>
         <w:tc>
           <w:tcPr>
-            <w:tcW w:w="1170" w:type="dxa"/>
+            <w:tcW w:w="1404" w:type="dxa"/>
             <w:tcBorders>
               <w:top w:val="single" w:sz="4" w:space="0" w:color="auto"/>
               <w:left w:val="single" w:sz="4" w:space="0" w:color="auto"/>
@@ -702,7 +791,7 @@
         </w:tc>
         <w:tc>
           <w:tcPr>
-            <w:tcW w:w="3164" w:type="dxa"/>
+            <w:tcW w:w="3150" w:type="dxa"/>
             <w:tcBorders>
               <w:top w:val="single" w:sz="4" w:space="0" w:color="auto"/>
               <w:left w:val="single" w:sz="4" w:space="0" w:color="auto"/>
@@ -731,9 +820,12 @@
         </w:tc>
       </w:tr>
       <w:tr>
-        <w:tc>
-          <w:tcPr>
-            <w:tcW w:w="1144" w:type="dxa"/>
+        <w:trPr>
+          <w:jc w:val="center"/>
+        </w:trPr>
+        <w:tc>
+          <w:tcPr>
+            <w:tcW w:w="1075" w:type="dxa"/>
             <w:tcBorders>
               <w:top w:val="single" w:sz="4" w:space="0" w:color="auto"/>
               <w:left w:val="single" w:sz="4" w:space="0" w:color="auto"/>
@@ -762,7 +854,7 @@
         </w:tc>
         <w:tc>
           <w:tcPr>
-            <w:tcW w:w="1871" w:type="dxa"/>
+            <w:tcW w:w="4950" w:type="dxa"/>
             <w:tcBorders>
               <w:top w:val="single" w:sz="4" w:space="0" w:color="auto"/>
               <w:left w:val="single" w:sz="4" w:space="0" w:color="auto"/>
@@ -801,7 +893,7 @@
         </w:tc>
         <w:tc>
           <w:tcPr>
-            <w:tcW w:w="760" w:type="dxa"/>
+            <w:tcW w:w="756" w:type="dxa"/>
             <w:tcBorders>
               <w:top w:val="single" w:sz="4" w:space="0" w:color="auto"/>
               <w:left w:val="single" w:sz="4" w:space="0" w:color="auto"/>
@@ -830,7 +922,7 @@
         </w:tc>
         <w:tc>
           <w:tcPr>
-            <w:tcW w:w="1170" w:type="dxa"/>
+            <w:tcW w:w="1404" w:type="dxa"/>
             <w:tcBorders>
               <w:top w:val="single" w:sz="4" w:space="0" w:color="auto"/>
               <w:left w:val="single" w:sz="4" w:space="0" w:color="auto"/>
@@ -859,7 +951,7 @@
         </w:tc>
         <w:tc>
           <w:tcPr>
-            <w:tcW w:w="3164" w:type="dxa"/>
+            <w:tcW w:w="3150" w:type="dxa"/>
             <w:tcBorders>
               <w:top w:val="single" w:sz="4" w:space="0" w:color="auto"/>
               <w:left w:val="single" w:sz="4" w:space="0" w:color="auto"/>
@@ -888,9 +980,12 @@
         </w:tc>
       </w:tr>
       <w:tr>
-        <w:tc>
-          <w:tcPr>
-            <w:tcW w:w="1144" w:type="dxa"/>
+        <w:trPr>
+          <w:jc w:val="center"/>
+        </w:trPr>
+        <w:tc>
+          <w:tcPr>
+            <w:tcW w:w="1075" w:type="dxa"/>
             <w:tcBorders>
               <w:top w:val="single" w:sz="4" w:space="0" w:color="auto"/>
               <w:left w:val="single" w:sz="4" w:space="0" w:color="auto"/>
@@ -919,7 +1014,7 @@
         </w:tc>
         <w:tc>
           <w:tcPr>
-            <w:tcW w:w="1871" w:type="dxa"/>
+            <w:tcW w:w="4950" w:type="dxa"/>
             <w:tcBorders>
               <w:top w:val="single" w:sz="4" w:space="0" w:color="auto"/>
               <w:left w:val="single" w:sz="4" w:space="0" w:color="auto"/>
@@ -949,7 +1044,7 @@
         </w:tc>
         <w:tc>
           <w:tcPr>
-            <w:tcW w:w="760" w:type="dxa"/>
+            <w:tcW w:w="756" w:type="dxa"/>
             <w:tcBorders>
               <w:top w:val="single" w:sz="4" w:space="0" w:color="auto"/>
               <w:left w:val="single" w:sz="4" w:space="0" w:color="auto"/>
@@ -978,7 +1073,7 @@
         </w:tc>
         <w:tc>
           <w:tcPr>
-            <w:tcW w:w="1170" w:type="dxa"/>
+            <w:tcW w:w="1404" w:type="dxa"/>
             <w:tcBorders>
               <w:top w:val="single" w:sz="4" w:space="0" w:color="auto"/>
               <w:left w:val="single" w:sz="4" w:space="0" w:color="auto"/>
@@ -1007,7 +1102,7 @@
         </w:tc>
         <w:tc>
           <w:tcPr>
-            <w:tcW w:w="3164" w:type="dxa"/>
+            <w:tcW w:w="3150" w:type="dxa"/>
             <w:tcBorders>
               <w:top w:val="single" w:sz="4" w:space="0" w:color="auto"/>
               <w:left w:val="single" w:sz="4" w:space="0" w:color="auto"/>
@@ -1036,9 +1131,12 @@
         </w:tc>
       </w:tr>
       <w:tr>
-        <w:tc>
-          <w:tcPr>
-            <w:tcW w:w="1144" w:type="dxa"/>
+        <w:trPr>
+          <w:jc w:val="center"/>
+        </w:trPr>
+        <w:tc>
+          <w:tcPr>
+            <w:tcW w:w="1075" w:type="dxa"/>
             <w:tcBorders>
               <w:top w:val="single" w:sz="4" w:space="0" w:color="auto"/>
               <w:left w:val="single" w:sz="4" w:space="0" w:color="auto"/>
@@ -1067,7 +1165,7 @@
         </w:tc>
         <w:tc>
           <w:tcPr>
-            <w:tcW w:w="1871" w:type="dxa"/>
+            <w:tcW w:w="4950" w:type="dxa"/>
             <w:tcBorders>
               <w:top w:val="single" w:sz="4" w:space="0" w:color="auto"/>
               <w:left w:val="single" w:sz="4" w:space="0" w:color="auto"/>
@@ -1177,7 +1275,7 @@
         </w:tc>
         <w:tc>
           <w:tcPr>
-            <w:tcW w:w="760" w:type="dxa"/>
+            <w:tcW w:w="756" w:type="dxa"/>
             <w:tcBorders>
               <w:top w:val="single" w:sz="4" w:space="0" w:color="auto"/>
               <w:left w:val="single" w:sz="4" w:space="0" w:color="auto"/>
@@ -1206,7 +1304,7 @@
         </w:tc>
         <w:tc>
           <w:tcPr>
-            <w:tcW w:w="1170" w:type="dxa"/>
+            <w:tcW w:w="1404" w:type="dxa"/>
             <w:tcBorders>
               <w:top w:val="single" w:sz="4" w:space="0" w:color="auto"/>
               <w:left w:val="single" w:sz="4" w:space="0" w:color="auto"/>
@@ -1235,7 +1333,7 @@
         </w:tc>
         <w:tc>
           <w:tcPr>
-            <w:tcW w:w="3164" w:type="dxa"/>
+            <w:tcW w:w="3150" w:type="dxa"/>
             <w:tcBorders>
               <w:top w:val="single" w:sz="4" w:space="0" w:color="auto"/>
               <w:left w:val="single" w:sz="4" w:space="0" w:color="auto"/>
@@ -1264,9 +1362,12 @@
         </w:tc>
       </w:tr>
       <w:tr>
-        <w:tc>
-          <w:tcPr>
-            <w:tcW w:w="1144" w:type="dxa"/>
+        <w:trPr>
+          <w:jc w:val="center"/>
+        </w:trPr>
+        <w:tc>
+          <w:tcPr>
+            <w:tcW w:w="1075" w:type="dxa"/>
             <w:tcBorders>
               <w:top w:val="single" w:sz="4" w:space="0" w:color="auto"/>
               <w:left w:val="single" w:sz="4" w:space="0" w:color="auto"/>
@@ -1295,7 +1396,7 @@
         </w:tc>
         <w:tc>
           <w:tcPr>
-            <w:tcW w:w="1871" w:type="dxa"/>
+            <w:tcW w:w="4950" w:type="dxa"/>
             <w:tcBorders>
               <w:top w:val="single" w:sz="4" w:space="0" w:color="auto"/>
               <w:left w:val="single" w:sz="4" w:space="0" w:color="auto"/>
@@ -1319,8 +1420,150 @@
                 <w:sz w:val="20"/>
                 <w:szCs w:val="20"/>
               </w:rPr>
-              <w:t xml:space="preserve">Management of Treatment-Resistant Depression in </w:t>
-            </w:r>
+              <w:t>Management of Treatment-Resistant Depression in Children and Adolescents</w:t>
+            </w:r>
+          </w:p>
+        </w:tc>
+        <w:tc>
+          <w:tcPr>
+            <w:tcW w:w="756" w:type="dxa"/>
+            <w:tcBorders>
+              <w:top w:val="single" w:sz="4" w:space="0" w:color="auto"/>
+              <w:left w:val="single" w:sz="4" w:space="0" w:color="auto"/>
+              <w:bottom w:val="single" w:sz="4" w:space="0" w:color="auto"/>
+              <w:right w:val="single" w:sz="4" w:space="0" w:color="auto"/>
+            </w:tcBorders>
+          </w:tcPr>
+          <w:p>
+            <w:pPr>
+              <w:spacing w:line="240" w:lineRule="auto"/>
+              <w:rPr>
+                <w:rFonts w:cstheme="minorHAnsi"/>
+                <w:sz w:val="20"/>
+                <w:szCs w:val="20"/>
+              </w:rPr>
+            </w:pPr>
+            <w:r>
+              <w:rPr>
+                <w:rFonts w:cstheme="minorHAnsi"/>
+                <w:sz w:val="20"/>
+                <w:szCs w:val="20"/>
+              </w:rPr>
+              <w:t>129</w:t>
+            </w:r>
+          </w:p>
+        </w:tc>
+        <w:tc>
+          <w:tcPr>
+            <w:tcW w:w="1404" w:type="dxa"/>
+            <w:tcBorders>
+              <w:top w:val="single" w:sz="4" w:space="0" w:color="auto"/>
+              <w:left w:val="single" w:sz="4" w:space="0" w:color="auto"/>
+              <w:bottom w:val="single" w:sz="4" w:space="0" w:color="auto"/>
+              <w:right w:val="single" w:sz="4" w:space="0" w:color="auto"/>
+            </w:tcBorders>
+          </w:tcPr>
+          <w:p>
+            <w:pPr>
+              <w:spacing w:line="240" w:lineRule="auto"/>
+              <w:rPr>
+                <w:rFonts w:cstheme="minorHAnsi"/>
+                <w:sz w:val="20"/>
+                <w:szCs w:val="20"/>
+              </w:rPr>
+            </w:pPr>
+            <w:r>
+              <w:rPr>
+                <w:rFonts w:cstheme="minorHAnsi"/>
+                <w:sz w:val="20"/>
+                <w:szCs w:val="20"/>
+              </w:rPr>
+              <w:t>59</w:t>
+            </w:r>
+          </w:p>
+        </w:tc>
+        <w:tc>
+          <w:tcPr>
+            <w:tcW w:w="3150" w:type="dxa"/>
+            <w:tcBorders>
+              <w:top w:val="single" w:sz="4" w:space="0" w:color="auto"/>
+              <w:left w:val="single" w:sz="4" w:space="0" w:color="auto"/>
+              <w:bottom w:val="single" w:sz="4" w:space="0" w:color="auto"/>
+              <w:right w:val="single" w:sz="4" w:space="0" w:color="auto"/>
+            </w:tcBorders>
+          </w:tcPr>
+          <w:p>
+            <w:pPr>
+              <w:spacing w:line="240" w:lineRule="auto"/>
+              <w:rPr>
+                <w:rFonts w:cstheme="minorHAnsi"/>
+                <w:sz w:val="20"/>
+                <w:szCs w:val="20"/>
+              </w:rPr>
+            </w:pPr>
+            <w:r>
+              <w:rPr>
+                <w:rFonts w:cstheme="minorHAnsi"/>
+                <w:sz w:val="20"/>
+                <w:szCs w:val="20"/>
+              </w:rPr>
+              <w:t>13</w:t>
+            </w:r>
+          </w:p>
+        </w:tc>
+      </w:tr>
+      <w:tr>
+        <w:trPr>
+          <w:jc w:val="center"/>
+        </w:trPr>
+        <w:tc>
+          <w:tcPr>
+            <w:tcW w:w="1075" w:type="dxa"/>
+            <w:tcBorders>
+              <w:top w:val="single" w:sz="4" w:space="0" w:color="auto"/>
+              <w:left w:val="single" w:sz="4" w:space="0" w:color="auto"/>
+              <w:bottom w:val="single" w:sz="4" w:space="0" w:color="auto"/>
+              <w:right w:val="single" w:sz="4" w:space="0" w:color="auto"/>
+            </w:tcBorders>
+          </w:tcPr>
+          <w:p>
+            <w:pPr>
+              <w:spacing w:line="240" w:lineRule="auto"/>
+              <w:rPr>
+                <w:rFonts w:cstheme="minorHAnsi"/>
+                <w:sz w:val="20"/>
+                <w:szCs w:val="20"/>
+              </w:rPr>
+            </w:pPr>
+            <w:r>
+              <w:rPr>
+                <w:rFonts w:cstheme="minorHAnsi"/>
+                <w:sz w:val="20"/>
+                <w:szCs w:val="20"/>
+              </w:rPr>
+              <w:t>8</w:t>
+            </w:r>
+          </w:p>
+        </w:tc>
+        <w:tc>
+          <w:tcPr>
+            <w:tcW w:w="4950" w:type="dxa"/>
+            <w:tcBorders>
+              <w:top w:val="single" w:sz="4" w:space="0" w:color="auto"/>
+              <w:left w:val="single" w:sz="4" w:space="0" w:color="auto"/>
+              <w:bottom w:val="single" w:sz="4" w:space="0" w:color="auto"/>
+              <w:right w:val="single" w:sz="4" w:space="0" w:color="auto"/>
+            </w:tcBorders>
+          </w:tcPr>
+          <w:p>
+            <w:pPr>
+              <w:spacing w:line="240" w:lineRule="auto"/>
+              <w:rPr>
+                <w:rFonts w:cstheme="minorHAnsi"/>
+                <w:sz w:val="20"/>
+                <w:szCs w:val="20"/>
+              </w:rPr>
+            </w:pPr>
             <w:r>
               <w:rPr>
                 <w:rFonts w:cstheme="minorHAnsi"/>
@@ -1328,149 +1571,9 @@
                 <w:sz w:val="20"/>
                 <w:szCs w:val="20"/>
               </w:rPr>
-              <w:lastRenderedPageBreak/>
-              <w:t>Children and Adolescents</w:t>
-            </w:r>
-          </w:p>
-        </w:tc>
-        <w:tc>
-          <w:tcPr>
-            <w:tcW w:w="760" w:type="dxa"/>
-            <w:tcBorders>
-              <w:top w:val="single" w:sz="4" w:space="0" w:color="auto"/>
-              <w:left w:val="single" w:sz="4" w:space="0" w:color="auto"/>
-              <w:bottom w:val="single" w:sz="4" w:space="0" w:color="auto"/>
-              <w:right w:val="single" w:sz="4" w:space="0" w:color="auto"/>
-            </w:tcBorders>
-          </w:tcPr>
-          <w:p>
-            <w:pPr>
-              <w:spacing w:line="240" w:lineRule="auto"/>
-              <w:rPr>
-                <w:rFonts w:cstheme="minorHAnsi"/>
-                <w:sz w:val="20"/>
-                <w:szCs w:val="20"/>
-              </w:rPr>
-            </w:pPr>
-            <w:r>
-              <w:rPr>
-                <w:rFonts w:cstheme="minorHAnsi"/>
-                <w:sz w:val="20"/>
-                <w:szCs w:val="20"/>
-              </w:rPr>
-              <w:lastRenderedPageBreak/>
-              <w:t>129</w:t>
-            </w:r>
-          </w:p>
-        </w:tc>
-        <w:tc>
-          <w:tcPr>
-            <w:tcW w:w="1170" w:type="dxa"/>
-            <w:tcBorders>
-              <w:top w:val="single" w:sz="4" w:space="0" w:color="auto"/>
-              <w:left w:val="single" w:sz="4" w:space="0" w:color="auto"/>
-              <w:bottom w:val="single" w:sz="4" w:space="0" w:color="auto"/>
-              <w:right w:val="single" w:sz="4" w:space="0" w:color="auto"/>
-            </w:tcBorders>
-          </w:tcPr>
-          <w:p>
-            <w:pPr>
-              <w:spacing w:line="240" w:lineRule="auto"/>
-              <w:rPr>
-                <w:rFonts w:cstheme="minorHAnsi"/>
-                <w:sz w:val="20"/>
-                <w:szCs w:val="20"/>
-              </w:rPr>
-            </w:pPr>
-            <w:r>
-              <w:rPr>
-                <w:rFonts w:cstheme="minorHAnsi"/>
-                <w:sz w:val="20"/>
-                <w:szCs w:val="20"/>
-              </w:rPr>
-              <w:t>59</w:t>
-            </w:r>
-          </w:p>
-        </w:tc>
-        <w:tc>
-          <w:tcPr>
-            <w:tcW w:w="3164" w:type="dxa"/>
-            <w:tcBorders>
-              <w:top w:val="single" w:sz="4" w:space="0" w:color="auto"/>
-              <w:left w:val="single" w:sz="4" w:space="0" w:color="auto"/>
-              <w:bottom w:val="single" w:sz="4" w:space="0" w:color="auto"/>
-              <w:right w:val="single" w:sz="4" w:space="0" w:color="auto"/>
-            </w:tcBorders>
-          </w:tcPr>
-          <w:p>
-            <w:pPr>
-              <w:spacing w:line="240" w:lineRule="auto"/>
-              <w:rPr>
-                <w:rFonts w:cstheme="minorHAnsi"/>
-                <w:sz w:val="20"/>
-                <w:szCs w:val="20"/>
-              </w:rPr>
-            </w:pPr>
-            <w:r>
-              <w:rPr>
-                <w:rFonts w:cstheme="minorHAnsi"/>
-                <w:sz w:val="20"/>
-                <w:szCs w:val="20"/>
-              </w:rPr>
-              <w:t>13</w:t>
-            </w:r>
-          </w:p>
-        </w:tc>
-      </w:tr>
-      <w:tr>
-        <w:tc>
-          <w:tcPr>
-            <w:tcW w:w="1144" w:type="dxa"/>
-            <w:tcBorders>
-              <w:top w:val="single" w:sz="4" w:space="0" w:color="auto"/>
-              <w:left w:val="single" w:sz="4" w:space="0" w:color="auto"/>
-              <w:bottom w:val="single" w:sz="4" w:space="0" w:color="auto"/>
-              <w:right w:val="single" w:sz="4" w:space="0" w:color="auto"/>
-            </w:tcBorders>
-          </w:tcPr>
-          <w:p>
-            <w:pPr>
-              <w:spacing w:line="240" w:lineRule="auto"/>
-              <w:rPr>
-                <w:rFonts w:cstheme="minorHAnsi"/>
-                <w:sz w:val="20"/>
-                <w:szCs w:val="20"/>
-              </w:rPr>
-            </w:pPr>
-            <w:r>
-              <w:rPr>
-                <w:rFonts w:cstheme="minorHAnsi"/>
-                <w:sz w:val="20"/>
-                <w:szCs w:val="20"/>
-              </w:rPr>
-              <w:t>8</w:t>
-            </w:r>
-          </w:p>
-        </w:tc>
-        <w:tc>
-          <w:tcPr>
-            <w:tcW w:w="1871" w:type="dxa"/>
-            <w:tcBorders>
-              <w:top w:val="single" w:sz="4" w:space="0" w:color="auto"/>
-              <w:left w:val="single" w:sz="4" w:space="0" w:color="auto"/>
-              <w:bottom w:val="single" w:sz="4" w:space="0" w:color="auto"/>
-              <w:right w:val="single" w:sz="4" w:space="0" w:color="auto"/>
-            </w:tcBorders>
-          </w:tcPr>
-          <w:p>
-            <w:pPr>
-              <w:spacing w:line="240" w:lineRule="auto"/>
-              <w:rPr>
-                <w:rFonts w:cstheme="minorHAnsi"/>
-                <w:sz w:val="20"/>
-                <w:szCs w:val="20"/>
-              </w:rPr>
-            </w:pPr>
+              <w:t xml:space="preserve">European </w:t>
+            </w:r>
+            <w:proofErr w:type="spellStart"/>
             <w:r>
               <w:rPr>
                 <w:rFonts w:cstheme="minorHAnsi"/>
@@ -1478,9 +1581,9 @@
                 <w:sz w:val="20"/>
                 <w:szCs w:val="20"/>
               </w:rPr>
-              <w:t xml:space="preserve">European </w:t>
-            </w:r>
-            <w:proofErr w:type="spellStart"/>
+              <w:t>COMPARative</w:t>
+            </w:r>
+            <w:proofErr w:type="spellEnd"/>
             <w:r>
               <w:rPr>
                 <w:rFonts w:cstheme="minorHAnsi"/>
@@ -1488,9 +1591,8 @@
                 <w:sz w:val="20"/>
                 <w:szCs w:val="20"/>
               </w:rPr>
-              <w:t>COMPARative</w:t>
-            </w:r>
-            <w:proofErr w:type="spellEnd"/>
+              <w:t xml:space="preserve"> Effectiveness research on blended Depression treatment versus treatment-as-usual (E-COMPARED): study protocol for a randomized controlled, non-inferiority trial in eight European countries</w:t>
+            </w:r>
             <w:r>
               <w:rPr>
                 <w:rFonts w:cstheme="minorHAnsi"/>
@@ -1498,8 +1600,150 @@
                 <w:sz w:val="20"/>
                 <w:szCs w:val="20"/>
               </w:rPr>
-              <w:t xml:space="preserve"> Effectiveness research on blended Depression treatment versus treatment-as-usual (E-COMPARED): study protocol for a randomized controlled, non-inferiority trial in eight European countries</w:t>
-            </w:r>
+              <w:br/>
+            </w:r>
+          </w:p>
+        </w:tc>
+        <w:tc>
+          <w:tcPr>
+            <w:tcW w:w="756" w:type="dxa"/>
+            <w:tcBorders>
+              <w:top w:val="single" w:sz="4" w:space="0" w:color="auto"/>
+              <w:left w:val="single" w:sz="4" w:space="0" w:color="auto"/>
+              <w:bottom w:val="single" w:sz="4" w:space="0" w:color="auto"/>
+              <w:right w:val="single" w:sz="4" w:space="0" w:color="auto"/>
+            </w:tcBorders>
+          </w:tcPr>
+          <w:p>
+            <w:pPr>
+              <w:spacing w:line="240" w:lineRule="auto"/>
+              <w:rPr>
+                <w:rFonts w:cstheme="minorHAnsi"/>
+                <w:sz w:val="20"/>
+                <w:szCs w:val="20"/>
+              </w:rPr>
+            </w:pPr>
+            <w:r>
+              <w:rPr>
+                <w:rFonts w:cstheme="minorHAnsi"/>
+                <w:sz w:val="20"/>
+                <w:szCs w:val="20"/>
+              </w:rPr>
+              <w:t>82</w:t>
+            </w:r>
+          </w:p>
+        </w:tc>
+        <w:tc>
+          <w:tcPr>
+            <w:tcW w:w="1404" w:type="dxa"/>
+            <w:tcBorders>
+              <w:top w:val="single" w:sz="4" w:space="0" w:color="auto"/>
+              <w:left w:val="single" w:sz="4" w:space="0" w:color="auto"/>
+              <w:bottom w:val="single" w:sz="4" w:space="0" w:color="auto"/>
+              <w:right w:val="single" w:sz="4" w:space="0" w:color="auto"/>
+            </w:tcBorders>
+          </w:tcPr>
+          <w:p>
+            <w:pPr>
+              <w:spacing w:line="240" w:lineRule="auto"/>
+              <w:rPr>
+                <w:rFonts w:cstheme="minorHAnsi"/>
+                <w:sz w:val="20"/>
+                <w:szCs w:val="20"/>
+              </w:rPr>
+            </w:pPr>
+            <w:r>
+              <w:rPr>
+                <w:rFonts w:cstheme="minorHAnsi"/>
+                <w:sz w:val="20"/>
+                <w:szCs w:val="20"/>
+              </w:rPr>
+              <w:t>49</w:t>
+            </w:r>
+          </w:p>
+        </w:tc>
+        <w:tc>
+          <w:tcPr>
+            <w:tcW w:w="3150" w:type="dxa"/>
+            <w:tcBorders>
+              <w:top w:val="single" w:sz="4" w:space="0" w:color="auto"/>
+              <w:left w:val="single" w:sz="4" w:space="0" w:color="auto"/>
+              <w:bottom w:val="single" w:sz="4" w:space="0" w:color="auto"/>
+              <w:right w:val="single" w:sz="4" w:space="0" w:color="auto"/>
+            </w:tcBorders>
+          </w:tcPr>
+          <w:p>
+            <w:pPr>
+              <w:spacing w:line="240" w:lineRule="auto"/>
+              <w:rPr>
+                <w:rFonts w:cstheme="minorHAnsi"/>
+                <w:sz w:val="20"/>
+                <w:szCs w:val="20"/>
+              </w:rPr>
+            </w:pPr>
+            <w:r>
+              <w:rPr>
+                <w:rFonts w:cstheme="minorHAnsi"/>
+                <w:sz w:val="20"/>
+                <w:szCs w:val="20"/>
+              </w:rPr>
+              <w:t>14</w:t>
+            </w:r>
+          </w:p>
+        </w:tc>
+      </w:tr>
+      <w:tr>
+        <w:trPr>
+          <w:jc w:val="center"/>
+        </w:trPr>
+        <w:tc>
+          <w:tcPr>
+            <w:tcW w:w="1075" w:type="dxa"/>
+            <w:tcBorders>
+              <w:top w:val="single" w:sz="4" w:space="0" w:color="auto"/>
+              <w:left w:val="single" w:sz="4" w:space="0" w:color="auto"/>
+              <w:bottom w:val="single" w:sz="4" w:space="0" w:color="auto"/>
+              <w:right w:val="single" w:sz="4" w:space="0" w:color="auto"/>
+            </w:tcBorders>
+          </w:tcPr>
+          <w:p>
+            <w:pPr>
+              <w:spacing w:line="240" w:lineRule="auto"/>
+              <w:rPr>
+                <w:rFonts w:cstheme="minorHAnsi"/>
+                <w:sz w:val="20"/>
+                <w:szCs w:val="20"/>
+              </w:rPr>
+            </w:pPr>
+            <w:r>
+              <w:rPr>
+                <w:rFonts w:cstheme="minorHAnsi"/>
+                <w:sz w:val="20"/>
+                <w:szCs w:val="20"/>
+              </w:rPr>
+              <w:t>9</w:t>
+            </w:r>
+          </w:p>
+        </w:tc>
+        <w:tc>
+          <w:tcPr>
+            <w:tcW w:w="4950" w:type="dxa"/>
+            <w:tcBorders>
+              <w:top w:val="single" w:sz="4" w:space="0" w:color="auto"/>
+              <w:left w:val="single" w:sz="4" w:space="0" w:color="auto"/>
+              <w:bottom w:val="single" w:sz="4" w:space="0" w:color="auto"/>
+              <w:right w:val="single" w:sz="4" w:space="0" w:color="auto"/>
+            </w:tcBorders>
+          </w:tcPr>
+          <w:p>
+            <w:pPr>
+              <w:spacing w:line="240" w:lineRule="auto"/>
+              <w:rPr>
+                <w:rFonts w:cstheme="minorHAnsi"/>
+                <w:sz w:val="20"/>
+                <w:szCs w:val="20"/>
+              </w:rPr>
+            </w:pPr>
             <w:r>
               <w:rPr>
                 <w:rFonts w:cstheme="minorHAnsi"/>
@@ -1507,131 +1751,134 @@
                 <w:sz w:val="20"/>
                 <w:szCs w:val="20"/>
               </w:rPr>
-              <w:br/>
-            </w:r>
-          </w:p>
-        </w:tc>
-        <w:tc>
-          <w:tcPr>
-            <w:tcW w:w="760" w:type="dxa"/>
-            <w:tcBorders>
-              <w:top w:val="single" w:sz="4" w:space="0" w:color="auto"/>
-              <w:left w:val="single" w:sz="4" w:space="0" w:color="auto"/>
-              <w:bottom w:val="single" w:sz="4" w:space="0" w:color="auto"/>
-              <w:right w:val="single" w:sz="4" w:space="0" w:color="auto"/>
-            </w:tcBorders>
-          </w:tcPr>
-          <w:p>
-            <w:pPr>
-              <w:spacing w:line="240" w:lineRule="auto"/>
-              <w:rPr>
-                <w:rFonts w:cstheme="minorHAnsi"/>
-                <w:sz w:val="20"/>
-                <w:szCs w:val="20"/>
-              </w:rPr>
-            </w:pPr>
-            <w:r>
-              <w:rPr>
-                <w:rFonts w:cstheme="minorHAnsi"/>
-                <w:sz w:val="20"/>
-                <w:szCs w:val="20"/>
-              </w:rPr>
-              <w:t>82</w:t>
-            </w:r>
-          </w:p>
-        </w:tc>
-        <w:tc>
-          <w:tcPr>
-            <w:tcW w:w="1170" w:type="dxa"/>
-            <w:tcBorders>
-              <w:top w:val="single" w:sz="4" w:space="0" w:color="auto"/>
-              <w:left w:val="single" w:sz="4" w:space="0" w:color="auto"/>
-              <w:bottom w:val="single" w:sz="4" w:space="0" w:color="auto"/>
-              <w:right w:val="single" w:sz="4" w:space="0" w:color="auto"/>
-            </w:tcBorders>
-          </w:tcPr>
-          <w:p>
-            <w:pPr>
-              <w:spacing w:line="240" w:lineRule="auto"/>
-              <w:rPr>
-                <w:rFonts w:cstheme="minorHAnsi"/>
-                <w:sz w:val="20"/>
-                <w:szCs w:val="20"/>
-              </w:rPr>
-            </w:pPr>
-            <w:r>
-              <w:rPr>
-                <w:rFonts w:cstheme="minorHAnsi"/>
-                <w:sz w:val="20"/>
-                <w:szCs w:val="20"/>
-              </w:rPr>
-              <w:t>49</w:t>
-            </w:r>
-          </w:p>
-        </w:tc>
-        <w:tc>
-          <w:tcPr>
-            <w:tcW w:w="3164" w:type="dxa"/>
-            <w:tcBorders>
-              <w:top w:val="single" w:sz="4" w:space="0" w:color="auto"/>
-              <w:left w:val="single" w:sz="4" w:space="0" w:color="auto"/>
-              <w:bottom w:val="single" w:sz="4" w:space="0" w:color="auto"/>
-              <w:right w:val="single" w:sz="4" w:space="0" w:color="auto"/>
-            </w:tcBorders>
-          </w:tcPr>
-          <w:p>
-            <w:pPr>
-              <w:spacing w:line="240" w:lineRule="auto"/>
-              <w:rPr>
-                <w:rFonts w:cstheme="minorHAnsi"/>
-                <w:sz w:val="20"/>
-                <w:szCs w:val="20"/>
-              </w:rPr>
-            </w:pPr>
-            <w:r>
-              <w:rPr>
-                <w:rFonts w:cstheme="minorHAnsi"/>
-                <w:sz w:val="20"/>
-                <w:szCs w:val="20"/>
-              </w:rPr>
-              <w:t>14</w:t>
-            </w:r>
-          </w:p>
-        </w:tc>
-      </w:tr>
-      <w:tr>
-        <w:tc>
-          <w:tcPr>
-            <w:tcW w:w="1144" w:type="dxa"/>
-            <w:tcBorders>
-              <w:top w:val="single" w:sz="4" w:space="0" w:color="auto"/>
-              <w:left w:val="single" w:sz="4" w:space="0" w:color="auto"/>
-              <w:bottom w:val="single" w:sz="4" w:space="0" w:color="auto"/>
-              <w:right w:val="single" w:sz="4" w:space="0" w:color="auto"/>
-            </w:tcBorders>
-          </w:tcPr>
-          <w:p>
-            <w:pPr>
-              <w:spacing w:line="240" w:lineRule="auto"/>
-              <w:rPr>
-                <w:rFonts w:cstheme="minorHAnsi"/>
-                <w:sz w:val="20"/>
-                <w:szCs w:val="20"/>
-              </w:rPr>
-            </w:pPr>
-            <w:r>
-              <w:rPr>
-                <w:rFonts w:cstheme="minorHAnsi"/>
-                <w:sz w:val="20"/>
-                <w:szCs w:val="20"/>
-              </w:rPr>
-              <w:t>9</w:t>
-            </w:r>
-          </w:p>
-        </w:tc>
-        <w:tc>
-          <w:tcPr>
-            <w:tcW w:w="1871" w:type="dxa"/>
+              <w:t>Treatment of Adult Depression in the United States</w:t>
+            </w:r>
+          </w:p>
+        </w:tc>
+        <w:tc>
+          <w:tcPr>
+            <w:tcW w:w="756" w:type="dxa"/>
+            <w:tcBorders>
+              <w:top w:val="single" w:sz="4" w:space="0" w:color="auto"/>
+              <w:left w:val="single" w:sz="4" w:space="0" w:color="auto"/>
+              <w:bottom w:val="single" w:sz="4" w:space="0" w:color="auto"/>
+              <w:right w:val="single" w:sz="4" w:space="0" w:color="auto"/>
+            </w:tcBorders>
+          </w:tcPr>
+          <w:p>
+            <w:pPr>
+              <w:spacing w:line="240" w:lineRule="auto"/>
+              <w:rPr>
+                <w:rFonts w:cstheme="minorHAnsi"/>
+                <w:sz w:val="20"/>
+                <w:szCs w:val="20"/>
+              </w:rPr>
+            </w:pPr>
+            <w:r>
+              <w:rPr>
+                <w:rFonts w:cstheme="minorHAnsi"/>
+                <w:sz w:val="20"/>
+                <w:szCs w:val="20"/>
+              </w:rPr>
+              <w:t>34</w:t>
+            </w:r>
+          </w:p>
+        </w:tc>
+        <w:tc>
+          <w:tcPr>
+            <w:tcW w:w="1404" w:type="dxa"/>
+            <w:tcBorders>
+              <w:top w:val="single" w:sz="4" w:space="0" w:color="auto"/>
+              <w:left w:val="single" w:sz="4" w:space="0" w:color="auto"/>
+              <w:bottom w:val="single" w:sz="4" w:space="0" w:color="auto"/>
+              <w:right w:val="single" w:sz="4" w:space="0" w:color="auto"/>
+            </w:tcBorders>
+          </w:tcPr>
+          <w:p>
+            <w:pPr>
+              <w:spacing w:line="240" w:lineRule="auto"/>
+              <w:rPr>
+                <w:rFonts w:cstheme="minorHAnsi"/>
+                <w:sz w:val="20"/>
+                <w:szCs w:val="20"/>
+              </w:rPr>
+            </w:pPr>
+            <w:r>
+              <w:rPr>
+                <w:rFonts w:cstheme="minorHAnsi"/>
+                <w:sz w:val="20"/>
+                <w:szCs w:val="20"/>
+              </w:rPr>
+              <w:t>16</w:t>
+            </w:r>
+          </w:p>
+        </w:tc>
+        <w:tc>
+          <w:tcPr>
+            <w:tcW w:w="3150" w:type="dxa"/>
+            <w:tcBorders>
+              <w:top w:val="single" w:sz="4" w:space="0" w:color="auto"/>
+              <w:left w:val="single" w:sz="4" w:space="0" w:color="auto"/>
+              <w:bottom w:val="single" w:sz="4" w:space="0" w:color="auto"/>
+              <w:right w:val="single" w:sz="4" w:space="0" w:color="auto"/>
+            </w:tcBorders>
+          </w:tcPr>
+          <w:p>
+            <w:pPr>
+              <w:spacing w:line="240" w:lineRule="auto"/>
+              <w:rPr>
+                <w:rFonts w:cstheme="minorHAnsi"/>
+                <w:sz w:val="20"/>
+                <w:szCs w:val="20"/>
+              </w:rPr>
+            </w:pPr>
+            <w:r>
+              <w:rPr>
+                <w:rFonts w:cstheme="minorHAnsi"/>
+                <w:sz w:val="20"/>
+                <w:szCs w:val="20"/>
+              </w:rPr>
+              <w:t>3</w:t>
+            </w:r>
+          </w:p>
+        </w:tc>
+      </w:tr>
+      <w:tr>
+        <w:trPr>
+          <w:jc w:val="center"/>
+        </w:trPr>
+        <w:tc>
+          <w:tcPr>
+            <w:tcW w:w="1075" w:type="dxa"/>
+            <w:tcBorders>
+              <w:top w:val="single" w:sz="4" w:space="0" w:color="auto"/>
+              <w:left w:val="single" w:sz="4" w:space="0" w:color="auto"/>
+              <w:bottom w:val="single" w:sz="4" w:space="0" w:color="auto"/>
+              <w:right w:val="single" w:sz="4" w:space="0" w:color="auto"/>
+            </w:tcBorders>
+          </w:tcPr>
+          <w:p>
+            <w:pPr>
+              <w:spacing w:line="240" w:lineRule="auto"/>
+              <w:rPr>
+                <w:rFonts w:cstheme="minorHAnsi"/>
+                <w:sz w:val="20"/>
+                <w:szCs w:val="20"/>
+              </w:rPr>
+            </w:pPr>
+            <w:r>
+              <w:rPr>
+                <w:rFonts w:cstheme="minorHAnsi"/>
+                <w:sz w:val="20"/>
+                <w:szCs w:val="20"/>
+              </w:rPr>
+              <w:t>10</w:t>
+            </w:r>
+          </w:p>
+        </w:tc>
+        <w:tc>
+          <w:tcPr>
+            <w:tcW w:w="4950" w:type="dxa"/>
             <w:tcBorders>
               <w:top w:val="single" w:sz="4" w:space="0" w:color="auto"/>
               <w:left w:val="single" w:sz="4" w:space="0" w:color="auto"/>
@@ -1655,161 +1902,13 @@
                 <w:sz w:val="20"/>
                 <w:szCs w:val="20"/>
               </w:rPr>
-              <w:t>Treatment of Adult Depression in the United States</w:t>
-            </w:r>
-          </w:p>
-        </w:tc>
-        <w:tc>
-          <w:tcPr>
-            <w:tcW w:w="760" w:type="dxa"/>
-            <w:tcBorders>
-              <w:top w:val="single" w:sz="4" w:space="0" w:color="auto"/>
-              <w:left w:val="single" w:sz="4" w:space="0" w:color="auto"/>
-              <w:bottom w:val="single" w:sz="4" w:space="0" w:color="auto"/>
-              <w:right w:val="single" w:sz="4" w:space="0" w:color="auto"/>
-            </w:tcBorders>
-          </w:tcPr>
-          <w:p>
-            <w:pPr>
-              <w:spacing w:line="240" w:lineRule="auto"/>
-              <w:rPr>
-                <w:rFonts w:cstheme="minorHAnsi"/>
-                <w:sz w:val="20"/>
-                <w:szCs w:val="20"/>
-              </w:rPr>
-            </w:pPr>
-            <w:r>
-              <w:rPr>
-                <w:rFonts w:cstheme="minorHAnsi"/>
-                <w:sz w:val="20"/>
-                <w:szCs w:val="20"/>
-              </w:rPr>
-              <w:t>34</w:t>
-            </w:r>
-          </w:p>
-        </w:tc>
-        <w:tc>
-          <w:tcPr>
-            <w:tcW w:w="1170" w:type="dxa"/>
-            <w:tcBorders>
-              <w:top w:val="single" w:sz="4" w:space="0" w:color="auto"/>
-              <w:left w:val="single" w:sz="4" w:space="0" w:color="auto"/>
-              <w:bottom w:val="single" w:sz="4" w:space="0" w:color="auto"/>
-              <w:right w:val="single" w:sz="4" w:space="0" w:color="auto"/>
-            </w:tcBorders>
-          </w:tcPr>
-          <w:p>
-            <w:pPr>
-              <w:spacing w:line="240" w:lineRule="auto"/>
-              <w:rPr>
-                <w:rFonts w:cstheme="minorHAnsi"/>
-                <w:sz w:val="20"/>
-                <w:szCs w:val="20"/>
-              </w:rPr>
-            </w:pPr>
-            <w:r>
-              <w:rPr>
-                <w:rFonts w:cstheme="minorHAnsi"/>
-                <w:sz w:val="20"/>
-                <w:szCs w:val="20"/>
-              </w:rPr>
-              <w:t>16</w:t>
-            </w:r>
-          </w:p>
-        </w:tc>
-        <w:tc>
-          <w:tcPr>
-            <w:tcW w:w="3164" w:type="dxa"/>
-            <w:tcBorders>
-              <w:top w:val="single" w:sz="4" w:space="0" w:color="auto"/>
-              <w:left w:val="single" w:sz="4" w:space="0" w:color="auto"/>
-              <w:bottom w:val="single" w:sz="4" w:space="0" w:color="auto"/>
-              <w:right w:val="single" w:sz="4" w:space="0" w:color="auto"/>
-            </w:tcBorders>
-          </w:tcPr>
-          <w:p>
-            <w:pPr>
-              <w:spacing w:line="240" w:lineRule="auto"/>
-              <w:rPr>
-                <w:rFonts w:cstheme="minorHAnsi"/>
-                <w:sz w:val="20"/>
-                <w:szCs w:val="20"/>
-              </w:rPr>
-            </w:pPr>
-            <w:r>
-              <w:rPr>
-                <w:rFonts w:cstheme="minorHAnsi"/>
-                <w:sz w:val="20"/>
-                <w:szCs w:val="20"/>
-              </w:rPr>
-              <w:t>3</w:t>
-            </w:r>
-          </w:p>
-        </w:tc>
-      </w:tr>
-      <w:tr>
-        <w:tc>
-          <w:tcPr>
-            <w:tcW w:w="1144" w:type="dxa"/>
-            <w:tcBorders>
-              <w:top w:val="single" w:sz="4" w:space="0" w:color="auto"/>
-              <w:left w:val="single" w:sz="4" w:space="0" w:color="auto"/>
-              <w:bottom w:val="single" w:sz="4" w:space="0" w:color="auto"/>
-              <w:right w:val="single" w:sz="4" w:space="0" w:color="auto"/>
-            </w:tcBorders>
-          </w:tcPr>
-          <w:p>
-            <w:pPr>
-              <w:spacing w:line="240" w:lineRule="auto"/>
-              <w:rPr>
-                <w:rFonts w:cstheme="minorHAnsi"/>
-                <w:sz w:val="20"/>
-                <w:szCs w:val="20"/>
-              </w:rPr>
-            </w:pPr>
-            <w:r>
-              <w:rPr>
-                <w:rFonts w:cstheme="minorHAnsi"/>
-                <w:sz w:val="20"/>
-                <w:szCs w:val="20"/>
-              </w:rPr>
-              <w:t>10</w:t>
-            </w:r>
-          </w:p>
-        </w:tc>
-        <w:tc>
-          <w:tcPr>
-            <w:tcW w:w="1871" w:type="dxa"/>
-            <w:tcBorders>
-              <w:top w:val="single" w:sz="4" w:space="0" w:color="auto"/>
-              <w:left w:val="single" w:sz="4" w:space="0" w:color="auto"/>
-              <w:bottom w:val="single" w:sz="4" w:space="0" w:color="auto"/>
-              <w:right w:val="single" w:sz="4" w:space="0" w:color="auto"/>
-            </w:tcBorders>
-          </w:tcPr>
-          <w:p>
-            <w:pPr>
-              <w:spacing w:line="240" w:lineRule="auto"/>
-              <w:rPr>
-                <w:rFonts w:cstheme="minorHAnsi"/>
-                <w:sz w:val="20"/>
-                <w:szCs w:val="20"/>
-              </w:rPr>
-            </w:pPr>
-            <w:r>
-              <w:rPr>
-                <w:rFonts w:cstheme="minorHAnsi"/>
-                <w:color w:val="000000"/>
-                <w:sz w:val="20"/>
-                <w:szCs w:val="20"/>
-              </w:rPr>
-              <w:t>Treatment of Adult Depression in the United States</w:t>
-            </w:r>
-          </w:p>
-        </w:tc>
-        <w:tc>
-          <w:tcPr>
-            <w:tcW w:w="760" w:type="dxa"/>
+              <w:t>Screening for Depression in Adults US Preventive Services Task Force Recommendation Statement</w:t>
+            </w:r>
+          </w:p>
+        </w:tc>
+        <w:tc>
+          <w:tcPr>
+            <w:tcW w:w="756" w:type="dxa"/>
             <w:tcBorders>
               <w:top w:val="single" w:sz="4" w:space="0" w:color="auto"/>
               <w:left w:val="single" w:sz="4" w:space="0" w:color="auto"/>
@@ -1838,7 +1937,7 @@
         </w:tc>
         <w:tc>
           <w:tcPr>
-            <w:tcW w:w="1170" w:type="dxa"/>
+            <w:tcW w:w="1404" w:type="dxa"/>
             <w:tcBorders>
               <w:top w:val="single" w:sz="4" w:space="0" w:color="auto"/>
               <w:left w:val="single" w:sz="4" w:space="0" w:color="auto"/>
@@ -1867,7 +1966,7 @@
         </w:tc>
         <w:tc>
           <w:tcPr>
-            <w:tcW w:w="3164" w:type="dxa"/>
+            <w:tcW w:w="3150" w:type="dxa"/>
             <w:tcBorders>
               <w:top w:val="single" w:sz="4" w:space="0" w:color="auto"/>
               <w:left w:val="single" w:sz="4" w:space="0" w:color="auto"/>
@@ -1897,6 +1996,14 @@
       </w:tr>
     </w:tbl>
     <w:p/>
+    <w:p>
+      <w:pPr>
+        <w:spacing w:line="259" w:lineRule="auto"/>
+      </w:pPr>
+      <w:r>
+        <w:br w:type="page"/>
+      </w:r>
+    </w:p>
     <w:p/>
     <w:p>
       <w:r>
@@ -1918,7 +2025,7 @@
       <w:tr>
         <w:tc>
           <w:tcPr>
-            <w:tcW w:w="3116" w:type="dxa"/>
+            <w:tcW w:w="3060" w:type="dxa"/>
             <w:tcBorders>
               <w:top w:val="single" w:sz="4" w:space="0" w:color="auto"/>
               <w:left w:val="single" w:sz="4" w:space="0" w:color="auto"/>
@@ -1938,7 +2045,7 @@
         </w:tc>
         <w:tc>
           <w:tcPr>
-            <w:tcW w:w="864" w:type="dxa"/>
+            <w:tcW w:w="997" w:type="dxa"/>
             <w:tcBorders>
               <w:top w:val="single" w:sz="4" w:space="0" w:color="auto"/>
               <w:left w:val="single" w:sz="4" w:space="0" w:color="auto"/>
@@ -1958,7 +2065,7 @@
         </w:tc>
         <w:tc>
           <w:tcPr>
-            <w:tcW w:w="5375" w:type="dxa"/>
+            <w:tcW w:w="5298" w:type="dxa"/>
             <w:tcBorders>
               <w:top w:val="single" w:sz="4" w:space="0" w:color="auto"/>
               <w:left w:val="single" w:sz="4" w:space="0" w:color="auto"/>
@@ -1980,7 +2087,7 @@
       <w:tr>
         <w:tc>
           <w:tcPr>
-            <w:tcW w:w="3116" w:type="dxa"/>
+            <w:tcW w:w="3060" w:type="dxa"/>
             <w:tcBorders>
               <w:top w:val="single" w:sz="4" w:space="0" w:color="auto"/>
               <w:left w:val="single" w:sz="4" w:space="0" w:color="auto"/>
@@ -2005,43 +2112,49 @@
         </w:tc>
         <w:tc>
           <w:tcPr>
-            <w:tcW w:w="864" w:type="dxa"/>
-            <w:tcBorders>
-              <w:top w:val="single" w:sz="4" w:space="0" w:color="auto"/>
-              <w:left w:val="single" w:sz="4" w:space="0" w:color="auto"/>
-              <w:bottom w:val="single" w:sz="4" w:space="0" w:color="auto"/>
-              <w:right w:val="single" w:sz="4" w:space="0" w:color="auto"/>
-            </w:tcBorders>
-            <w:hideMark/>
-          </w:tcPr>
-          <w:p>
-            <w:pPr>
-              <w:spacing w:line="240" w:lineRule="auto"/>
-            </w:pPr>
-          </w:p>
-        </w:tc>
-        <w:tc>
-          <w:tcPr>
-            <w:tcW w:w="5375" w:type="dxa"/>
-            <w:tcBorders>
-              <w:top w:val="single" w:sz="4" w:space="0" w:color="auto"/>
-              <w:left w:val="single" w:sz="4" w:space="0" w:color="auto"/>
-              <w:bottom w:val="single" w:sz="4" w:space="0" w:color="auto"/>
-              <w:right w:val="single" w:sz="4" w:space="0" w:color="auto"/>
-            </w:tcBorders>
-            <w:hideMark/>
-          </w:tcPr>
-          <w:p>
-            <w:pPr>
-              <w:spacing w:line="240" w:lineRule="auto"/>
-            </w:pPr>
-          </w:p>
-        </w:tc>
-      </w:tr>
-      <w:tr>
-        <w:tc>
-          <w:tcPr>
-            <w:tcW w:w="3116" w:type="dxa"/>
+            <w:tcW w:w="997" w:type="dxa"/>
+            <w:tcBorders>
+              <w:top w:val="single" w:sz="4" w:space="0" w:color="auto"/>
+              <w:left w:val="single" w:sz="4" w:space="0" w:color="auto"/>
+              <w:bottom w:val="single" w:sz="4" w:space="0" w:color="auto"/>
+              <w:right w:val="single" w:sz="4" w:space="0" w:color="auto"/>
+            </w:tcBorders>
+            <w:hideMark/>
+          </w:tcPr>
+          <w:p>
+            <w:pPr>
+              <w:spacing w:line="240" w:lineRule="auto"/>
+            </w:pPr>
+            <w:r>
+              <w:t>70</w:t>
+            </w:r>
+          </w:p>
+        </w:tc>
+        <w:tc>
+          <w:tcPr>
+            <w:tcW w:w="5298" w:type="dxa"/>
+            <w:tcBorders>
+              <w:top w:val="single" w:sz="4" w:space="0" w:color="auto"/>
+              <w:left w:val="single" w:sz="4" w:space="0" w:color="auto"/>
+              <w:bottom w:val="single" w:sz="4" w:space="0" w:color="auto"/>
+              <w:right w:val="single" w:sz="4" w:space="0" w:color="auto"/>
+            </w:tcBorders>
+            <w:hideMark/>
+          </w:tcPr>
+          <w:p>
+            <w:pPr>
+              <w:spacing w:line="240" w:lineRule="auto"/>
+            </w:pPr>
+            <w:r>
+              <w:t>Disorder, MDD, lifetime, prevalence, cause, disability</w:t>
+            </w:r>
+          </w:p>
+        </w:tc>
+      </w:tr>
+      <w:tr>
+        <w:tc>
+          <w:tcPr>
+            <w:tcW w:w="3060" w:type="dxa"/>
             <w:tcBorders>
               <w:top w:val="single" w:sz="4" w:space="0" w:color="auto"/>
               <w:left w:val="single" w:sz="4" w:space="0" w:color="auto"/>
@@ -2067,104 +2180,49 @@
         </w:tc>
         <w:tc>
           <w:tcPr>
-            <w:tcW w:w="864" w:type="dxa"/>
-            <w:tcBorders>
-              <w:top w:val="single" w:sz="4" w:space="0" w:color="auto"/>
-              <w:left w:val="single" w:sz="4" w:space="0" w:color="auto"/>
-              <w:bottom w:val="single" w:sz="4" w:space="0" w:color="auto"/>
-              <w:right w:val="single" w:sz="4" w:space="0" w:color="auto"/>
-            </w:tcBorders>
-            <w:hideMark/>
-          </w:tcPr>
-          <w:p>
-            <w:pPr>
-              <w:spacing w:line="240" w:lineRule="auto"/>
-            </w:pPr>
-          </w:p>
-        </w:tc>
-        <w:tc>
-          <w:tcPr>
-            <w:tcW w:w="5375" w:type="dxa"/>
-            <w:tcBorders>
-              <w:top w:val="single" w:sz="4" w:space="0" w:color="auto"/>
-              <w:left w:val="single" w:sz="4" w:space="0" w:color="auto"/>
-              <w:bottom w:val="single" w:sz="4" w:space="0" w:color="auto"/>
-              <w:right w:val="single" w:sz="4" w:space="0" w:color="auto"/>
-            </w:tcBorders>
-            <w:hideMark/>
-          </w:tcPr>
-          <w:p>
-            <w:pPr>
-              <w:spacing w:line="240" w:lineRule="auto"/>
-            </w:pPr>
-          </w:p>
-        </w:tc>
-      </w:tr>
-      <w:tr>
-        <w:tc>
-          <w:tcPr>
-            <w:tcW w:w="3116" w:type="dxa"/>
-            <w:tcBorders>
-              <w:top w:val="single" w:sz="4" w:space="0" w:color="auto"/>
-              <w:left w:val="single" w:sz="4" w:space="0" w:color="auto"/>
-              <w:bottom w:val="single" w:sz="4" w:space="0" w:color="auto"/>
-              <w:right w:val="single" w:sz="4" w:space="0" w:color="auto"/>
-            </w:tcBorders>
-            <w:hideMark/>
-          </w:tcPr>
-          <w:p>
-            <w:pPr>
-              <w:spacing w:line="240" w:lineRule="auto"/>
-            </w:pPr>
-            <w:proofErr w:type="gramStart"/>
-            <w:r>
-              <w:t>NER :</w:t>
-            </w:r>
-            <w:proofErr w:type="gramEnd"/>
-            <w:r>
-              <w:t xml:space="preserve"> Name</w:t>
-            </w:r>
-          </w:p>
-        </w:tc>
-        <w:tc>
-          <w:tcPr>
-            <w:tcW w:w="864" w:type="dxa"/>
-            <w:tcBorders>
-              <w:top w:val="single" w:sz="4" w:space="0" w:color="auto"/>
-              <w:left w:val="single" w:sz="4" w:space="0" w:color="auto"/>
-              <w:bottom w:val="single" w:sz="4" w:space="0" w:color="auto"/>
-              <w:right w:val="single" w:sz="4" w:space="0" w:color="auto"/>
-            </w:tcBorders>
-            <w:hideMark/>
-          </w:tcPr>
-          <w:p>
-            <w:pPr>
-              <w:spacing w:line="240" w:lineRule="auto"/>
-            </w:pPr>
-          </w:p>
-        </w:tc>
-        <w:tc>
-          <w:tcPr>
-            <w:tcW w:w="5375" w:type="dxa"/>
-            <w:tcBorders>
-              <w:top w:val="single" w:sz="4" w:space="0" w:color="auto"/>
-              <w:left w:val="single" w:sz="4" w:space="0" w:color="auto"/>
-              <w:bottom w:val="single" w:sz="4" w:space="0" w:color="auto"/>
-              <w:right w:val="single" w:sz="4" w:space="0" w:color="auto"/>
-            </w:tcBorders>
-            <w:hideMark/>
-          </w:tcPr>
-          <w:p>
-            <w:pPr>
-              <w:spacing w:line="240" w:lineRule="auto"/>
-            </w:pPr>
-          </w:p>
-        </w:tc>
-      </w:tr>
-      <w:tr>
-        <w:tc>
-          <w:tcPr>
-            <w:tcW w:w="3116" w:type="dxa"/>
+            <w:tcW w:w="997" w:type="dxa"/>
+            <w:tcBorders>
+              <w:top w:val="single" w:sz="4" w:space="0" w:color="auto"/>
+              <w:left w:val="single" w:sz="4" w:space="0" w:color="auto"/>
+              <w:bottom w:val="single" w:sz="4" w:space="0" w:color="auto"/>
+              <w:right w:val="single" w:sz="4" w:space="0" w:color="auto"/>
+            </w:tcBorders>
+            <w:hideMark/>
+          </w:tcPr>
+          <w:p>
+            <w:pPr>
+              <w:spacing w:line="240" w:lineRule="auto"/>
+            </w:pPr>
+            <w:r>
+              <w:t>24</w:t>
+            </w:r>
+          </w:p>
+        </w:tc>
+        <w:tc>
+          <w:tcPr>
+            <w:tcW w:w="5298" w:type="dxa"/>
+            <w:tcBorders>
+              <w:top w:val="single" w:sz="4" w:space="0" w:color="auto"/>
+              <w:left w:val="single" w:sz="4" w:space="0" w:color="auto"/>
+              <w:bottom w:val="single" w:sz="4" w:space="0" w:color="auto"/>
+              <w:right w:val="single" w:sz="4" w:space="0" w:color="auto"/>
+            </w:tcBorders>
+            <w:hideMark/>
+          </w:tcPr>
+          <w:p>
+            <w:pPr>
+              <w:spacing w:line="240" w:lineRule="auto"/>
+            </w:pPr>
+            <w:r>
+              <w:t>Is, leading, associated</w:t>
+            </w:r>
+          </w:p>
+        </w:tc>
+      </w:tr>
+      <w:tr>
+        <w:tc>
+          <w:tcPr>
+            <w:tcW w:w="3060" w:type="dxa"/>
             <w:tcBorders>
               <w:top w:val="single" w:sz="4" w:space="0" w:color="auto"/>
               <w:left w:val="single" w:sz="4" w:space="0" w:color="auto"/>
@@ -2184,7 +2242,7 @@
         </w:tc>
         <w:tc>
           <w:tcPr>
-            <w:tcW w:w="864" w:type="dxa"/>
+            <w:tcW w:w="997" w:type="dxa"/>
             <w:tcBorders>
               <w:top w:val="single" w:sz="4" w:space="0" w:color="auto"/>
               <w:left w:val="single" w:sz="4" w:space="0" w:color="auto"/>
@@ -2204,7 +2262,7 @@
         </w:tc>
         <w:tc>
           <w:tcPr>
-            <w:tcW w:w="5375" w:type="dxa"/>
+            <w:tcW w:w="5298" w:type="dxa"/>
             <w:tcBorders>
               <w:top w:val="single" w:sz="4" w:space="0" w:color="auto"/>
               <w:left w:val="single" w:sz="4" w:space="0" w:color="auto"/>
@@ -2292,96 +2350,167 @@
       <w:tr>
         <w:tc>
           <w:tcPr>
-            <w:tcW w:w="3116" w:type="dxa"/>
-            <w:tcBorders>
-              <w:top w:val="single" w:sz="4" w:space="0" w:color="auto"/>
-              <w:left w:val="single" w:sz="4" w:space="0" w:color="auto"/>
-              <w:bottom w:val="single" w:sz="4" w:space="0" w:color="auto"/>
-              <w:right w:val="single" w:sz="4" w:space="0" w:color="auto"/>
-            </w:tcBorders>
-            <w:hideMark/>
-          </w:tcPr>
-          <w:p>
-            <w:pPr>
-              <w:spacing w:line="240" w:lineRule="auto"/>
-            </w:pPr>
-            <w:r>
-              <w:t>Medical Words: Gene</w:t>
-            </w:r>
-          </w:p>
-        </w:tc>
-        <w:tc>
-          <w:tcPr>
-            <w:tcW w:w="864" w:type="dxa"/>
-            <w:tcBorders>
-              <w:top w:val="single" w:sz="4" w:space="0" w:color="auto"/>
-              <w:left w:val="single" w:sz="4" w:space="0" w:color="auto"/>
-              <w:bottom w:val="single" w:sz="4" w:space="0" w:color="auto"/>
-              <w:right w:val="single" w:sz="4" w:space="0" w:color="auto"/>
-            </w:tcBorders>
-            <w:hideMark/>
-          </w:tcPr>
-          <w:p>
-            <w:pPr>
-              <w:spacing w:line="240" w:lineRule="auto"/>
-            </w:pPr>
-          </w:p>
-        </w:tc>
-        <w:tc>
-          <w:tcPr>
-            <w:tcW w:w="5375" w:type="dxa"/>
-            <w:tcBorders>
-              <w:top w:val="single" w:sz="4" w:space="0" w:color="auto"/>
-              <w:left w:val="single" w:sz="4" w:space="0" w:color="auto"/>
-              <w:bottom w:val="single" w:sz="4" w:space="0" w:color="auto"/>
-              <w:right w:val="single" w:sz="4" w:space="0" w:color="auto"/>
-            </w:tcBorders>
-            <w:hideMark/>
-          </w:tcPr>
-          <w:p>
-            <w:pPr>
-              <w:spacing w:line="240" w:lineRule="auto"/>
-            </w:pPr>
-          </w:p>
-        </w:tc>
-      </w:tr>
-      <w:tr>
-        <w:tc>
-          <w:tcPr>
-            <w:tcW w:w="3116" w:type="dxa"/>
-            <w:tcBorders>
-              <w:top w:val="single" w:sz="4" w:space="0" w:color="auto"/>
-              <w:left w:val="single" w:sz="4" w:space="0" w:color="auto"/>
-              <w:bottom w:val="single" w:sz="4" w:space="0" w:color="auto"/>
-              <w:right w:val="single" w:sz="4" w:space="0" w:color="auto"/>
-            </w:tcBorders>
-            <w:hideMark/>
-          </w:tcPr>
-          <w:p>
-            <w:pPr>
-              <w:spacing w:line="240" w:lineRule="auto"/>
-            </w:pPr>
-          </w:p>
-        </w:tc>
-        <w:tc>
-          <w:tcPr>
-            <w:tcW w:w="864" w:type="dxa"/>
-            <w:tcBorders>
-              <w:top w:val="single" w:sz="4" w:space="0" w:color="auto"/>
-              <w:left w:val="single" w:sz="4" w:space="0" w:color="auto"/>
-              <w:bottom w:val="single" w:sz="4" w:space="0" w:color="auto"/>
-              <w:right w:val="single" w:sz="4" w:space="0" w:color="auto"/>
-            </w:tcBorders>
-          </w:tcPr>
-          <w:p>
-            <w:pPr>
-              <w:spacing w:line="240" w:lineRule="auto"/>
-            </w:pPr>
-          </w:p>
-        </w:tc>
-        <w:tc>
-          <w:tcPr>
-            <w:tcW w:w="5375" w:type="dxa"/>
+            <w:tcW w:w="3060" w:type="dxa"/>
+            <w:tcBorders>
+              <w:top w:val="single" w:sz="4" w:space="0" w:color="auto"/>
+              <w:left w:val="single" w:sz="4" w:space="0" w:color="auto"/>
+              <w:bottom w:val="single" w:sz="4" w:space="0" w:color="auto"/>
+              <w:right w:val="single" w:sz="4" w:space="0" w:color="auto"/>
+            </w:tcBorders>
+            <w:hideMark/>
+          </w:tcPr>
+          <w:p>
+            <w:pPr>
+              <w:spacing w:line="240" w:lineRule="auto"/>
+            </w:pPr>
+            <w:r>
+              <w:t xml:space="preserve">Medical Words: </w:t>
+            </w:r>
+            <w:r>
+              <w:t>Disease</w:t>
+            </w:r>
+          </w:p>
+        </w:tc>
+        <w:tc>
+          <w:tcPr>
+            <w:tcW w:w="997" w:type="dxa"/>
+            <w:tcBorders>
+              <w:top w:val="single" w:sz="4" w:space="0" w:color="auto"/>
+              <w:left w:val="single" w:sz="4" w:space="0" w:color="auto"/>
+              <w:bottom w:val="single" w:sz="4" w:space="0" w:color="auto"/>
+              <w:right w:val="single" w:sz="4" w:space="0" w:color="auto"/>
+            </w:tcBorders>
+            <w:hideMark/>
+          </w:tcPr>
+          <w:p>
+            <w:pPr>
+              <w:spacing w:line="240" w:lineRule="auto"/>
+            </w:pPr>
+            <w:r>
+              <w:t>7</w:t>
+            </w:r>
+          </w:p>
+        </w:tc>
+        <w:tc>
+          <w:tcPr>
+            <w:tcW w:w="5298" w:type="dxa"/>
+            <w:tcBorders>
+              <w:top w:val="single" w:sz="4" w:space="0" w:color="auto"/>
+              <w:left w:val="single" w:sz="4" w:space="0" w:color="auto"/>
+              <w:bottom w:val="single" w:sz="4" w:space="0" w:color="auto"/>
+              <w:right w:val="single" w:sz="4" w:space="0" w:color="auto"/>
+            </w:tcBorders>
+            <w:hideMark/>
+          </w:tcPr>
+          <w:p>
+            <w:pPr>
+              <w:spacing w:line="240" w:lineRule="auto"/>
+            </w:pPr>
+            <w:r>
+              <w:t>Major depressive disorder, MDD, hypothalamic-pituitary-adrenocortical axis</w:t>
+            </w:r>
+          </w:p>
+        </w:tc>
+      </w:tr>
+      <w:tr>
+        <w:tc>
+          <w:tcPr>
+            <w:tcW w:w="3060" w:type="dxa"/>
+            <w:tcBorders>
+              <w:top w:val="single" w:sz="4" w:space="0" w:color="auto"/>
+              <w:left w:val="single" w:sz="4" w:space="0" w:color="auto"/>
+              <w:bottom w:val="single" w:sz="4" w:space="0" w:color="auto"/>
+              <w:right w:val="single" w:sz="4" w:space="0" w:color="auto"/>
+            </w:tcBorders>
+            <w:hideMark/>
+          </w:tcPr>
+          <w:p>
+            <w:pPr>
+              <w:spacing w:line="240" w:lineRule="auto"/>
+            </w:pPr>
+            <w:r>
+              <w:t>Medical Words:</w:t>
+            </w:r>
+            <w:r>
+              <w:t xml:space="preserve"> Species</w:t>
+            </w:r>
+          </w:p>
+        </w:tc>
+        <w:tc>
+          <w:tcPr>
+            <w:tcW w:w="997" w:type="dxa"/>
+            <w:tcBorders>
+              <w:top w:val="single" w:sz="4" w:space="0" w:color="auto"/>
+              <w:left w:val="single" w:sz="4" w:space="0" w:color="auto"/>
+              <w:bottom w:val="single" w:sz="4" w:space="0" w:color="auto"/>
+              <w:right w:val="single" w:sz="4" w:space="0" w:color="auto"/>
+            </w:tcBorders>
+          </w:tcPr>
+          <w:p>
+            <w:pPr>
+              <w:spacing w:line="240" w:lineRule="auto"/>
+            </w:pPr>
+            <w:r>
+              <w:t>2</w:t>
+            </w:r>
+          </w:p>
+        </w:tc>
+        <w:tc>
+          <w:tcPr>
+            <w:tcW w:w="5298" w:type="dxa"/>
+            <w:tcBorders>
+              <w:top w:val="single" w:sz="4" w:space="0" w:color="auto"/>
+              <w:left w:val="single" w:sz="4" w:space="0" w:color="auto"/>
+              <w:bottom w:val="single" w:sz="4" w:space="0" w:color="auto"/>
+              <w:right w:val="single" w:sz="4" w:space="0" w:color="auto"/>
+            </w:tcBorders>
+          </w:tcPr>
+          <w:p>
+            <w:pPr>
+              <w:spacing w:line="240" w:lineRule="auto"/>
+            </w:pPr>
+            <w:r>
+              <w:t>Patient, patients</w:t>
+            </w:r>
+          </w:p>
+        </w:tc>
+      </w:tr>
+      <w:tr>
+        <w:tc>
+          <w:tcPr>
+            <w:tcW w:w="3060" w:type="dxa"/>
+            <w:tcBorders>
+              <w:top w:val="single" w:sz="4" w:space="0" w:color="auto"/>
+              <w:left w:val="single" w:sz="4" w:space="0" w:color="auto"/>
+              <w:bottom w:val="single" w:sz="4" w:space="0" w:color="auto"/>
+              <w:right w:val="single" w:sz="4" w:space="0" w:color="auto"/>
+            </w:tcBorders>
+          </w:tcPr>
+          <w:p>
+            <w:pPr>
+              <w:spacing w:line="240" w:lineRule="auto"/>
+            </w:pPr>
+          </w:p>
+        </w:tc>
+        <w:tc>
+          <w:tcPr>
+            <w:tcW w:w="997" w:type="dxa"/>
+            <w:tcBorders>
+              <w:top w:val="single" w:sz="4" w:space="0" w:color="auto"/>
+              <w:left w:val="single" w:sz="4" w:space="0" w:color="auto"/>
+              <w:bottom w:val="single" w:sz="4" w:space="0" w:color="auto"/>
+              <w:right w:val="single" w:sz="4" w:space="0" w:color="auto"/>
+            </w:tcBorders>
+          </w:tcPr>
+          <w:p>
+            <w:pPr>
+              <w:spacing w:line="240" w:lineRule="auto"/>
+            </w:pPr>
+          </w:p>
+        </w:tc>
+        <w:tc>
+          <w:tcPr>
+            <w:tcW w:w="5298" w:type="dxa"/>
             <w:tcBorders>
               <w:top w:val="single" w:sz="4" w:space="0" w:color="auto"/>
               <w:left w:val="single" w:sz="4" w:space="0" w:color="auto"/>
@@ -2522,6 +2651,9 @@
             <w:pPr>
               <w:spacing w:line="240" w:lineRule="auto"/>
             </w:pPr>
+            <w:r>
+              <w:t>49</w:t>
+            </w:r>
           </w:p>
         </w:tc>
         <w:tc>
@@ -2539,6 +2671,9 @@
             <w:pPr>
               <w:spacing w:line="240" w:lineRule="auto"/>
             </w:pPr>
+            <w:r>
+              <w:t>Article, challenges, family</w:t>
+            </w:r>
           </w:p>
         </w:tc>
       </w:tr>
@@ -2584,6 +2719,9 @@
             <w:pPr>
               <w:spacing w:line="240" w:lineRule="auto"/>
             </w:pPr>
+            <w:r>
+              <w:t>14</w:t>
+            </w:r>
           </w:p>
         </w:tc>
         <w:tc>
@@ -2601,6 +2739,9 @@
             <w:pPr>
               <w:spacing w:line="240" w:lineRule="auto"/>
             </w:pPr>
+            <w:r>
+              <w:t>Is, intended, identify, faced</w:t>
+            </w:r>
           </w:p>
         </w:tc>
       </w:tr>
@@ -2620,13 +2761,97 @@
             <w:pPr>
               <w:spacing w:line="240" w:lineRule="auto"/>
             </w:pPr>
+            <w:r>
+              <w:t>Triplet</w:t>
+            </w:r>
+          </w:p>
+        </w:tc>
+        <w:tc>
+          <w:tcPr>
+            <w:tcW w:w="864" w:type="dxa"/>
+            <w:tcBorders>
+              <w:top w:val="single" w:sz="4" w:space="0" w:color="auto"/>
+              <w:left w:val="single" w:sz="4" w:space="0" w:color="auto"/>
+              <w:bottom w:val="single" w:sz="4" w:space="0" w:color="auto"/>
+              <w:right w:val="single" w:sz="4" w:space="0" w:color="auto"/>
+            </w:tcBorders>
+            <w:hideMark/>
+          </w:tcPr>
+          <w:p>
+            <w:pPr>
+              <w:spacing w:line="240" w:lineRule="auto"/>
+            </w:pPr>
+            <w:r>
+              <w:t>2241</w:t>
+            </w:r>
+          </w:p>
+        </w:tc>
+        <w:tc>
+          <w:tcPr>
+            <w:tcW w:w="5375" w:type="dxa"/>
+            <w:tcBorders>
+              <w:top w:val="single" w:sz="4" w:space="0" w:color="auto"/>
+              <w:left w:val="single" w:sz="4" w:space="0" w:color="auto"/>
+              <w:bottom w:val="single" w:sz="4" w:space="0" w:color="auto"/>
+              <w:right w:val="single" w:sz="4" w:space="0" w:color="auto"/>
+            </w:tcBorders>
+            <w:hideMark/>
+          </w:tcPr>
+          <w:p>
+            <w:pPr>
+              <w:spacing w:line="240" w:lineRule="auto"/>
+            </w:pPr>
+            <w:r>
+              <w:t>[(</w:t>
+            </w:r>
             <w:proofErr w:type="gramStart"/>
             <w:r>
-              <w:t>NER :</w:t>
+              <w:t>article,is</w:t>
             </w:r>
             <w:proofErr w:type="gramEnd"/>
             <w:r>
-              <w:t xml:space="preserve"> Name</w:t>
+              <w:t>,intended,1.0), (</w:t>
+            </w:r>
+            <w:proofErr w:type="spellStart"/>
+            <w:r>
+              <w:t>MDD,provide,practical</w:t>
+            </w:r>
+            <w:proofErr w:type="spellEnd"/>
+            <w:r>
+              <w:t xml:space="preserve"> solutions,1.0), (MDD,provide,solutions,1.0)][(article,is,intended,1.0), (</w:t>
+            </w:r>
+            <w:proofErr w:type="spellStart"/>
+            <w:r>
+              <w:t>MDD,provide,practical</w:t>
+            </w:r>
+            <w:proofErr w:type="spellEnd"/>
+            <w:r>
+              <w:t xml:space="preserve"> solutions,1.0), (MDD,provide,solutions,1.0)][(article,is,intended,1.0),</w:t>
+            </w:r>
+          </w:p>
+        </w:tc>
+      </w:tr>
+      <w:tr>
+        <w:tc>
+          <w:tcPr>
+            <w:tcW w:w="3116" w:type="dxa"/>
+            <w:tcBorders>
+              <w:top w:val="single" w:sz="4" w:space="0" w:color="auto"/>
+              <w:left w:val="single" w:sz="4" w:space="0" w:color="auto"/>
+              <w:bottom w:val="single" w:sz="4" w:space="0" w:color="auto"/>
+              <w:right w:val="single" w:sz="4" w:space="0" w:color="auto"/>
+            </w:tcBorders>
+            <w:hideMark/>
+          </w:tcPr>
+          <w:p>
+            <w:pPr>
+              <w:spacing w:line="240" w:lineRule="auto"/>
+            </w:pPr>
+            <w:r>
+              <w:t xml:space="preserve">Medical Words: </w:t>
+            </w:r>
+            <w:r>
+              <w:t>Disease</w:t>
             </w:r>
           </w:p>
         </w:tc>
@@ -2645,6 +2870,9 @@
             <w:pPr>
               <w:spacing w:line="240" w:lineRule="auto"/>
             </w:pPr>
+            <w:r>
+              <w:t>2</w:t>
+            </w:r>
           </w:p>
         </w:tc>
         <w:tc>
@@ -2662,6 +2890,9 @@
             <w:pPr>
               <w:spacing w:line="240" w:lineRule="auto"/>
             </w:pPr>
+            <w:r>
+              <w:t>MDD, depressive</w:t>
+            </w:r>
           </w:p>
         </w:tc>
       </w:tr>
@@ -2682,8 +2913,10 @@
               <w:spacing w:line="240" w:lineRule="auto"/>
             </w:pPr>
             <w:r>
-              <w:lastRenderedPageBreak/>
-              <w:t>Triplet</w:t>
+              <w:t xml:space="preserve">Medical Words: </w:t>
+            </w:r>
+            <w:r>
+              <w:t>Species</w:t>
             </w:r>
           </w:p>
         </w:tc>
@@ -2696,14 +2929,13 @@
               <w:bottom w:val="single" w:sz="4" w:space="0" w:color="auto"/>
               <w:right w:val="single" w:sz="4" w:space="0" w:color="auto"/>
             </w:tcBorders>
-            <w:hideMark/>
-          </w:tcPr>
-          <w:p>
-            <w:pPr>
-              <w:spacing w:line="240" w:lineRule="auto"/>
-            </w:pPr>
-            <w:r>
-              <w:t>2241</w:t>
+          </w:tcPr>
+          <w:p>
+            <w:pPr>
+              <w:spacing w:line="240" w:lineRule="auto"/>
+            </w:pPr>
+            <w:r>
+              <w:t>1</w:t>
             </w:r>
           </w:p>
         </w:tc>
@@ -2716,146 +2948,14 @@
               <w:bottom w:val="single" w:sz="4" w:space="0" w:color="auto"/>
               <w:right w:val="single" w:sz="4" w:space="0" w:color="auto"/>
             </w:tcBorders>
-            <w:hideMark/>
-          </w:tcPr>
-          <w:p>
-            <w:pPr>
-              <w:spacing w:line="240" w:lineRule="auto"/>
-            </w:pPr>
-            <w:r>
-              <w:t>[(</w:t>
-            </w:r>
-            <w:proofErr w:type="gramStart"/>
-            <w:r>
-              <w:t>article,is</w:t>
-            </w:r>
-            <w:proofErr w:type="gramEnd"/>
-            <w:r>
-              <w:t>,intended,1.0), (</w:t>
-            </w:r>
-            <w:proofErr w:type="spellStart"/>
-            <w:r>
-              <w:t>MDD,provide,practical</w:t>
-            </w:r>
-            <w:proofErr w:type="spellEnd"/>
-            <w:r>
-              <w:t xml:space="preserve"> solutions,1.0), (MDD,provide,solutions,1.0)][(article,is,intended,1.0), (</w:t>
-            </w:r>
-            <w:proofErr w:type="spellStart"/>
-            <w:r>
-              <w:t>MDD,provide,practical</w:t>
-            </w:r>
-            <w:proofErr w:type="spellEnd"/>
-            <w:r>
-              <w:t xml:space="preserve"> solutions,1.0), (MDD,provide,solutions,1.0)][(article,is,intended,1.0),</w:t>
-            </w:r>
-          </w:p>
-        </w:tc>
-      </w:tr>
-      <w:tr>
-        <w:tc>
-          <w:tcPr>
-            <w:tcW w:w="3116" w:type="dxa"/>
-            <w:tcBorders>
-              <w:top w:val="single" w:sz="4" w:space="0" w:color="auto"/>
-              <w:left w:val="single" w:sz="4" w:space="0" w:color="auto"/>
-              <w:bottom w:val="single" w:sz="4" w:space="0" w:color="auto"/>
-              <w:right w:val="single" w:sz="4" w:space="0" w:color="auto"/>
-            </w:tcBorders>
-            <w:hideMark/>
-          </w:tcPr>
-          <w:p>
-            <w:pPr>
-              <w:spacing w:line="240" w:lineRule="auto"/>
-            </w:pPr>
-            <w:r>
-              <w:t>Medical Words: Gene</w:t>
-            </w:r>
-          </w:p>
-        </w:tc>
-        <w:tc>
-          <w:tcPr>
-            <w:tcW w:w="864" w:type="dxa"/>
-            <w:tcBorders>
-              <w:top w:val="single" w:sz="4" w:space="0" w:color="auto"/>
-              <w:left w:val="single" w:sz="4" w:space="0" w:color="auto"/>
-              <w:bottom w:val="single" w:sz="4" w:space="0" w:color="auto"/>
-              <w:right w:val="single" w:sz="4" w:space="0" w:color="auto"/>
-            </w:tcBorders>
-            <w:hideMark/>
-          </w:tcPr>
-          <w:p>
-            <w:pPr>
-              <w:spacing w:line="240" w:lineRule="auto"/>
-            </w:pPr>
-          </w:p>
-        </w:tc>
-        <w:tc>
-          <w:tcPr>
-            <w:tcW w:w="5375" w:type="dxa"/>
-            <w:tcBorders>
-              <w:top w:val="single" w:sz="4" w:space="0" w:color="auto"/>
-              <w:left w:val="single" w:sz="4" w:space="0" w:color="auto"/>
-              <w:bottom w:val="single" w:sz="4" w:space="0" w:color="auto"/>
-              <w:right w:val="single" w:sz="4" w:space="0" w:color="auto"/>
-            </w:tcBorders>
-            <w:hideMark/>
-          </w:tcPr>
-          <w:p>
-            <w:pPr>
-              <w:spacing w:line="240" w:lineRule="auto"/>
-            </w:pPr>
-          </w:p>
-        </w:tc>
-      </w:tr>
-      <w:tr>
-        <w:tc>
-          <w:tcPr>
-            <w:tcW w:w="3116" w:type="dxa"/>
-            <w:tcBorders>
-              <w:top w:val="single" w:sz="4" w:space="0" w:color="auto"/>
-              <w:left w:val="single" w:sz="4" w:space="0" w:color="auto"/>
-              <w:bottom w:val="single" w:sz="4" w:space="0" w:color="auto"/>
-              <w:right w:val="single" w:sz="4" w:space="0" w:color="auto"/>
-            </w:tcBorders>
-            <w:hideMark/>
-          </w:tcPr>
-          <w:p>
-            <w:pPr>
-              <w:spacing w:line="240" w:lineRule="auto"/>
-            </w:pPr>
-          </w:p>
-        </w:tc>
-        <w:tc>
-          <w:tcPr>
-            <w:tcW w:w="864" w:type="dxa"/>
-            <w:tcBorders>
-              <w:top w:val="single" w:sz="4" w:space="0" w:color="auto"/>
-              <w:left w:val="single" w:sz="4" w:space="0" w:color="auto"/>
-              <w:bottom w:val="single" w:sz="4" w:space="0" w:color="auto"/>
-              <w:right w:val="single" w:sz="4" w:space="0" w:color="auto"/>
-            </w:tcBorders>
-          </w:tcPr>
-          <w:p>
-            <w:pPr>
-              <w:spacing w:line="240" w:lineRule="auto"/>
-            </w:pPr>
-          </w:p>
-        </w:tc>
-        <w:tc>
-          <w:tcPr>
-            <w:tcW w:w="5375" w:type="dxa"/>
-            <w:tcBorders>
-              <w:top w:val="single" w:sz="4" w:space="0" w:color="auto"/>
-              <w:left w:val="single" w:sz="4" w:space="0" w:color="auto"/>
-              <w:bottom w:val="single" w:sz="4" w:space="0" w:color="auto"/>
-              <w:right w:val="single" w:sz="4" w:space="0" w:color="auto"/>
-            </w:tcBorders>
-          </w:tcPr>
-          <w:p>
-            <w:pPr>
-              <w:spacing w:line="240" w:lineRule="auto"/>
-            </w:pPr>
+          </w:tcPr>
+          <w:p>
+            <w:pPr>
+              <w:spacing w:line="240" w:lineRule="auto"/>
+            </w:pPr>
+            <w:r>
+              <w:t>patient</w:t>
+            </w:r>
           </w:p>
         </w:tc>
       </w:tr>
@@ -2984,6 +3084,9 @@
             <w:pPr>
               <w:spacing w:line="240" w:lineRule="auto"/>
             </w:pPr>
+            <w:r>
+              <w:t>89</w:t>
+            </w:r>
           </w:p>
         </w:tc>
         <w:tc>
@@ -3001,6 +3104,9 @@
             <w:pPr>
               <w:spacing w:line="240" w:lineRule="auto"/>
             </w:pPr>
+            <w:r>
+              <w:t>Disorder, MDD, course, prevention, recurrence</w:t>
+            </w:r>
           </w:p>
         </w:tc>
       </w:tr>
@@ -3046,6 +3152,9 @@
             <w:pPr>
               <w:spacing w:line="240" w:lineRule="auto"/>
             </w:pPr>
+            <w:r>
+              <w:t>42</w:t>
+            </w:r>
           </w:p>
         </w:tc>
         <w:tc>
@@ -3063,67 +3172,9 @@
             <w:pPr>
               <w:spacing w:line="240" w:lineRule="auto"/>
             </w:pPr>
-          </w:p>
-        </w:tc>
-      </w:tr>
-      <w:tr>
-        <w:tc>
-          <w:tcPr>
-            <w:tcW w:w="3116" w:type="dxa"/>
-            <w:tcBorders>
-              <w:top w:val="single" w:sz="4" w:space="0" w:color="auto"/>
-              <w:left w:val="single" w:sz="4" w:space="0" w:color="auto"/>
-              <w:bottom w:val="single" w:sz="4" w:space="0" w:color="auto"/>
-              <w:right w:val="single" w:sz="4" w:space="0" w:color="auto"/>
-            </w:tcBorders>
-            <w:hideMark/>
-          </w:tcPr>
-          <w:p>
-            <w:pPr>
-              <w:spacing w:line="240" w:lineRule="auto"/>
-            </w:pPr>
-            <w:proofErr w:type="gramStart"/>
-            <w:r>
-              <w:t>NER :</w:t>
-            </w:r>
-            <w:proofErr w:type="gramEnd"/>
-            <w:r>
-              <w:t xml:space="preserve"> Name</w:t>
-            </w:r>
-          </w:p>
-        </w:tc>
-        <w:tc>
-          <w:tcPr>
-            <w:tcW w:w="864" w:type="dxa"/>
-            <w:tcBorders>
-              <w:top w:val="single" w:sz="4" w:space="0" w:color="auto"/>
-              <w:left w:val="single" w:sz="4" w:space="0" w:color="auto"/>
-              <w:bottom w:val="single" w:sz="4" w:space="0" w:color="auto"/>
-              <w:right w:val="single" w:sz="4" w:space="0" w:color="auto"/>
-            </w:tcBorders>
-            <w:hideMark/>
-          </w:tcPr>
-          <w:p>
-            <w:pPr>
-              <w:spacing w:line="240" w:lineRule="auto"/>
-            </w:pPr>
-          </w:p>
-        </w:tc>
-        <w:tc>
-          <w:tcPr>
-            <w:tcW w:w="5375" w:type="dxa"/>
-            <w:tcBorders>
-              <w:top w:val="single" w:sz="4" w:space="0" w:color="auto"/>
-              <w:left w:val="single" w:sz="4" w:space="0" w:color="auto"/>
-              <w:bottom w:val="single" w:sz="4" w:space="0" w:color="auto"/>
-              <w:right w:val="single" w:sz="4" w:space="0" w:color="auto"/>
-            </w:tcBorders>
-            <w:hideMark/>
-          </w:tcPr>
-          <w:p>
-            <w:pPr>
-              <w:spacing w:line="240" w:lineRule="auto"/>
-            </w:pPr>
+            <w:r>
+              <w:t>Disabling, runs, suffer, provides</w:t>
+            </w:r>
           </w:p>
         </w:tc>
       </w:tr>
@@ -3248,7 +3299,7 @@
               <w:spacing w:line="240" w:lineRule="auto"/>
             </w:pPr>
             <w:r>
-              <w:t>Medical Words: Gene</w:t>
+              <w:t>Medical Words: Disease</w:t>
             </w:r>
           </w:p>
         </w:tc>
@@ -3267,6 +3318,9 @@
             <w:pPr>
               <w:spacing w:line="240" w:lineRule="auto"/>
             </w:pPr>
+            <w:r>
+              <w:t>6</w:t>
+            </w:r>
           </w:p>
         </w:tc>
         <w:tc>
@@ -3284,6 +3338,9 @@
             <w:pPr>
               <w:spacing w:line="240" w:lineRule="auto"/>
             </w:pPr>
+            <w:r>
+              <w:t>Major depressive disorder, MDD, mindfulness based cognitive therapy</w:t>
+            </w:r>
           </w:p>
         </w:tc>
       </w:tr>
@@ -3303,6 +3360,9 @@
             <w:pPr>
               <w:spacing w:line="240" w:lineRule="auto"/>
             </w:pPr>
+            <w:r>
+              <w:t>Medical Words: Species</w:t>
+            </w:r>
           </w:p>
         </w:tc>
         <w:tc>
@@ -3319,6 +3379,9 @@
             <w:pPr>
               <w:spacing w:line="240" w:lineRule="auto"/>
             </w:pPr>
+            <w:r>
+              <w:t>5</w:t>
+            </w:r>
           </w:p>
         </w:tc>
         <w:tc>
@@ -3335,13 +3398,25 @@
             <w:pPr>
               <w:spacing w:line="240" w:lineRule="auto"/>
             </w:pPr>
+            <w:r>
+              <w:t>Patients, people</w:t>
+            </w:r>
           </w:p>
         </w:tc>
       </w:tr>
     </w:tbl>
     <w:p/>
     <w:p>
+      <w:pPr>
+        <w:spacing w:line="259" w:lineRule="auto"/>
+      </w:pPr>
       <w:r>
+        <w:br w:type="page"/>
+      </w:r>
+    </w:p>
+    <w:p>
+      <w:r>
+        <w:lastRenderedPageBreak/>
         <w:t xml:space="preserve">Abstract </w:t>
       </w:r>
       <w:r>
@@ -3463,6 +3538,9 @@
             <w:pPr>
               <w:spacing w:line="240" w:lineRule="auto"/>
             </w:pPr>
+            <w:r>
+              <w:t>26</w:t>
+            </w:r>
           </w:p>
         </w:tc>
         <w:tc>
@@ -3480,6 +3558,9 @@
             <w:pPr>
               <w:spacing w:line="240" w:lineRule="auto"/>
             </w:pPr>
+            <w:r>
+              <w:t>Depression, illness, effects, people</w:t>
+            </w:r>
           </w:p>
         </w:tc>
       </w:tr>
@@ -3525,6 +3606,9 @@
             <w:pPr>
               <w:spacing w:line="240" w:lineRule="auto"/>
             </w:pPr>
+            <w:r>
+              <w:t>13</w:t>
+            </w:r>
           </w:p>
         </w:tc>
         <w:tc>
@@ -3542,6 +3626,9 @@
             <w:pPr>
               <w:spacing w:line="240" w:lineRule="auto"/>
             </w:pPr>
+            <w:r>
+              <w:t>Are, have, been, directed</w:t>
+            </w:r>
           </w:p>
         </w:tc>
       </w:tr>
@@ -3561,13 +3648,110 @@
             <w:pPr>
               <w:spacing w:line="240" w:lineRule="auto"/>
             </w:pPr>
+            <w:r>
+              <w:t>Triplet</w:t>
+            </w:r>
+          </w:p>
+        </w:tc>
+        <w:tc>
+          <w:tcPr>
+            <w:tcW w:w="864" w:type="dxa"/>
+            <w:tcBorders>
+              <w:top w:val="single" w:sz="4" w:space="0" w:color="auto"/>
+              <w:left w:val="single" w:sz="4" w:space="0" w:color="auto"/>
+              <w:bottom w:val="single" w:sz="4" w:space="0" w:color="auto"/>
+              <w:right w:val="single" w:sz="4" w:space="0" w:color="auto"/>
+            </w:tcBorders>
+            <w:hideMark/>
+          </w:tcPr>
+          <w:p>
+            <w:pPr>
+              <w:spacing w:line="240" w:lineRule="auto"/>
+            </w:pPr>
+            <w:r>
+              <w:t>34905</w:t>
+            </w:r>
+          </w:p>
+        </w:tc>
+        <w:tc>
+          <w:tcPr>
+            <w:tcW w:w="5375" w:type="dxa"/>
+            <w:tcBorders>
+              <w:top w:val="single" w:sz="4" w:space="0" w:color="auto"/>
+              <w:left w:val="single" w:sz="4" w:space="0" w:color="auto"/>
+              <w:bottom w:val="single" w:sz="4" w:space="0" w:color="auto"/>
+              <w:right w:val="single" w:sz="4" w:space="0" w:color="auto"/>
+            </w:tcBorders>
+            <w:hideMark/>
+          </w:tcPr>
+          <w:p>
+            <w:pPr>
+              <w:spacing w:line="240" w:lineRule="auto"/>
+            </w:pPr>
+            <w:r>
+              <w:t>[(</w:t>
+            </w:r>
             <w:proofErr w:type="gramStart"/>
             <w:r>
-              <w:t>NER :</w:t>
+              <w:t>depression,is</w:t>
             </w:r>
             <w:proofErr w:type="gramEnd"/>
             <w:r>
-              <w:t xml:space="preserve"> Name</w:t>
+              <w:t xml:space="preserve">,chronic,1.0), (Major </w:t>
+            </w:r>
+            <w:proofErr w:type="spellStart"/>
+            <w:r>
+              <w:t>depression,are</w:t>
+            </w:r>
+            <w:proofErr w:type="spellEnd"/>
+            <w:r>
+              <w:t xml:space="preserve"> limited </w:t>
+            </w:r>
+            <w:proofErr w:type="spellStart"/>
+            <w:r>
+              <w:t>by,low</w:t>
+            </w:r>
+            <w:proofErr w:type="spellEnd"/>
+            <w:r>
+              <w:t xml:space="preserve"> rates of efficacy,0.48124631575347154), (</w:t>
+            </w:r>
+            <w:proofErr w:type="spellStart"/>
+            <w:r>
+              <w:t>depression,are</w:t>
+            </w:r>
+            <w:proofErr w:type="spellEnd"/>
+            <w:r>
+              <w:t xml:space="preserve"> limited </w:t>
+            </w:r>
+            <w:proofErr w:type="spellStart"/>
+            <w:r>
+              <w:t>by,low</w:t>
+            </w:r>
+            <w:proofErr w:type="spellEnd"/>
+            <w:r>
+              <w:t xml:space="preserve"> rates of efficacy,0.48124631575347154)]</w:t>
+            </w:r>
+          </w:p>
+        </w:tc>
+      </w:tr>
+      <w:tr>
+        <w:tc>
+          <w:tcPr>
+            <w:tcW w:w="3116" w:type="dxa"/>
+            <w:tcBorders>
+              <w:top w:val="single" w:sz="4" w:space="0" w:color="auto"/>
+              <w:left w:val="single" w:sz="4" w:space="0" w:color="auto"/>
+              <w:bottom w:val="single" w:sz="4" w:space="0" w:color="auto"/>
+              <w:right w:val="single" w:sz="4" w:space="0" w:color="auto"/>
+            </w:tcBorders>
+            <w:hideMark/>
+          </w:tcPr>
+          <w:p>
+            <w:pPr>
+              <w:spacing w:line="240" w:lineRule="auto"/>
+            </w:pPr>
+            <w:r>
+              <w:t>Medical Words: Disease</w:t>
             </w:r>
           </w:p>
         </w:tc>
@@ -3586,6 +3770,9 @@
             <w:pPr>
               <w:spacing w:line="240" w:lineRule="auto"/>
             </w:pPr>
+            <w:r>
+              <w:t>3</w:t>
+            </w:r>
           </w:p>
         </w:tc>
         <w:tc>
@@ -3603,6 +3790,9 @@
             <w:pPr>
               <w:spacing w:line="240" w:lineRule="auto"/>
             </w:pPr>
+            <w:r>
+              <w:t>Major depression, behavioral and neuronal deficits, depression</w:t>
+            </w:r>
           </w:p>
         </w:tc>
       </w:tr>
@@ -3623,7 +3813,7 @@
               <w:spacing w:line="240" w:lineRule="auto"/>
             </w:pPr>
             <w:r>
-              <w:t>Triplet</w:t>
+              <w:t>Medical Words: Species</w:t>
             </w:r>
           </w:p>
         </w:tc>
@@ -3636,14 +3826,13 @@
               <w:bottom w:val="single" w:sz="4" w:space="0" w:color="auto"/>
               <w:right w:val="single" w:sz="4" w:space="0" w:color="auto"/>
             </w:tcBorders>
-            <w:hideMark/>
-          </w:tcPr>
-          <w:p>
-            <w:pPr>
-              <w:spacing w:line="240" w:lineRule="auto"/>
-            </w:pPr>
-            <w:r>
-              <w:t>34905</w:t>
+          </w:tcPr>
+          <w:p>
+            <w:pPr>
+              <w:spacing w:line="240" w:lineRule="auto"/>
+            </w:pPr>
+            <w:r>
+              <w:t>1</w:t>
             </w:r>
           </w:p>
         </w:tc>
@@ -3656,54 +3845,13 @@
               <w:bottom w:val="single" w:sz="4" w:space="0" w:color="auto"/>
               <w:right w:val="single" w:sz="4" w:space="0" w:color="auto"/>
             </w:tcBorders>
-            <w:hideMark/>
-          </w:tcPr>
-          <w:p>
-            <w:pPr>
-              <w:spacing w:line="240" w:lineRule="auto"/>
-            </w:pPr>
-            <w:r>
-              <w:t>[(</w:t>
-            </w:r>
-            <w:proofErr w:type="gramStart"/>
-            <w:r>
-              <w:t>depression,is</w:t>
-            </w:r>
-            <w:proofErr w:type="gramEnd"/>
-            <w:r>
-              <w:t xml:space="preserve">,chronic,1.0), (Major </w:t>
-            </w:r>
-            <w:proofErr w:type="spellStart"/>
-            <w:r>
-              <w:t>depression,are</w:t>
-            </w:r>
-            <w:proofErr w:type="spellEnd"/>
-            <w:r>
-              <w:t xml:space="preserve"> limited </w:t>
-            </w:r>
-            <w:proofErr w:type="spellStart"/>
-            <w:r>
-              <w:t>by,low</w:t>
-            </w:r>
-            <w:proofErr w:type="spellEnd"/>
-            <w:r>
-              <w:t xml:space="preserve"> rates of efficacy,0.48124631575347154), (</w:t>
-            </w:r>
-            <w:proofErr w:type="spellStart"/>
-            <w:r>
-              <w:t>depression,are</w:t>
-            </w:r>
-            <w:proofErr w:type="spellEnd"/>
-            <w:r>
-              <w:t xml:space="preserve"> limited </w:t>
-            </w:r>
-            <w:proofErr w:type="spellStart"/>
-            <w:r>
-              <w:t>by,low</w:t>
-            </w:r>
-            <w:proofErr w:type="spellEnd"/>
-            <w:r>
-              <w:t xml:space="preserve"> rates of efficacy,0.48124631575347154)]</w:t>
+          </w:tcPr>
+          <w:p>
+            <w:pPr>
+              <w:spacing w:line="240" w:lineRule="auto"/>
+            </w:pPr>
+            <w:r>
+              <w:t>People</w:t>
             </w:r>
           </w:p>
         </w:tc>
@@ -3718,14 +3866,16 @@
               <w:bottom w:val="single" w:sz="4" w:space="0" w:color="auto"/>
               <w:right w:val="single" w:sz="4" w:space="0" w:color="auto"/>
             </w:tcBorders>
-            <w:hideMark/>
-          </w:tcPr>
-          <w:p>
-            <w:pPr>
-              <w:spacing w:line="240" w:lineRule="auto"/>
-            </w:pPr>
-            <w:r>
-              <w:t>Medical Words: Gene</w:t>
+          </w:tcPr>
+          <w:p>
+            <w:pPr>
+              <w:spacing w:line="240" w:lineRule="auto"/>
+            </w:pPr>
+            <w:r>
+              <w:t xml:space="preserve">Medical Words: </w:t>
+            </w:r>
+            <w:r>
+              <w:t>Chemical</w:t>
             </w:r>
           </w:p>
         </w:tc>
@@ -3738,12 +3888,14 @@
               <w:bottom w:val="single" w:sz="4" w:space="0" w:color="auto"/>
               <w:right w:val="single" w:sz="4" w:space="0" w:color="auto"/>
             </w:tcBorders>
-            <w:hideMark/>
-          </w:tcPr>
-          <w:p>
-            <w:pPr>
-              <w:spacing w:line="240" w:lineRule="auto"/>
-            </w:pPr>
+          </w:tcPr>
+          <w:p>
+            <w:pPr>
+              <w:spacing w:line="240" w:lineRule="auto"/>
+            </w:pPr>
+            <w:r>
+              <w:t>4</w:t>
+            </w:r>
           </w:p>
         </w:tc>
         <w:tc>
@@ -3755,63 +3907,14 @@
               <w:bottom w:val="single" w:sz="4" w:space="0" w:color="auto"/>
               <w:right w:val="single" w:sz="4" w:space="0" w:color="auto"/>
             </w:tcBorders>
-            <w:hideMark/>
-          </w:tcPr>
-          <w:p>
-            <w:pPr>
-              <w:spacing w:line="240" w:lineRule="auto"/>
-            </w:pPr>
-          </w:p>
-        </w:tc>
-      </w:tr>
-      <w:tr>
-        <w:tc>
-          <w:tcPr>
-            <w:tcW w:w="3116" w:type="dxa"/>
-            <w:tcBorders>
-              <w:top w:val="single" w:sz="4" w:space="0" w:color="auto"/>
-              <w:left w:val="single" w:sz="4" w:space="0" w:color="auto"/>
-              <w:bottom w:val="single" w:sz="4" w:space="0" w:color="auto"/>
-              <w:right w:val="single" w:sz="4" w:space="0" w:color="auto"/>
-            </w:tcBorders>
-            <w:hideMark/>
-          </w:tcPr>
-          <w:p>
-            <w:pPr>
-              <w:spacing w:line="240" w:lineRule="auto"/>
-            </w:pPr>
-          </w:p>
-        </w:tc>
-        <w:tc>
-          <w:tcPr>
-            <w:tcW w:w="864" w:type="dxa"/>
-            <w:tcBorders>
-              <w:top w:val="single" w:sz="4" w:space="0" w:color="auto"/>
-              <w:left w:val="single" w:sz="4" w:space="0" w:color="auto"/>
-              <w:bottom w:val="single" w:sz="4" w:space="0" w:color="auto"/>
-              <w:right w:val="single" w:sz="4" w:space="0" w:color="auto"/>
-            </w:tcBorders>
-          </w:tcPr>
-          <w:p>
-            <w:pPr>
-              <w:spacing w:line="240" w:lineRule="auto"/>
-            </w:pPr>
-          </w:p>
-        </w:tc>
-        <w:tc>
-          <w:tcPr>
-            <w:tcW w:w="5375" w:type="dxa"/>
-            <w:tcBorders>
-              <w:top w:val="single" w:sz="4" w:space="0" w:color="auto"/>
-              <w:left w:val="single" w:sz="4" w:space="0" w:color="auto"/>
-              <w:bottom w:val="single" w:sz="4" w:space="0" w:color="auto"/>
-              <w:right w:val="single" w:sz="4" w:space="0" w:color="auto"/>
-            </w:tcBorders>
-          </w:tcPr>
-          <w:p>
-            <w:pPr>
-              <w:spacing w:line="240" w:lineRule="auto"/>
-            </w:pPr>
+          </w:tcPr>
+          <w:p>
+            <w:pPr>
+              <w:spacing w:line="240" w:lineRule="auto"/>
+            </w:pPr>
+            <w:r>
+              <w:t>Glutamate, glutamate NMDA, ketamine</w:t>
+            </w:r>
           </w:p>
         </w:tc>
       </w:tr>
@@ -3941,6 +4044,9 @@
             <w:pPr>
               <w:spacing w:line="240" w:lineRule="auto"/>
             </w:pPr>
+            <w:r>
+              <w:t>49</w:t>
+            </w:r>
           </w:p>
         </w:tc>
         <w:tc>
@@ -3958,6 +4064,9 @@
             <w:pPr>
               <w:spacing w:line="240" w:lineRule="auto"/>
             </w:pPr>
+            <w:r>
+              <w:t>Depression, complication, pregnancy, period</w:t>
+            </w:r>
           </w:p>
         </w:tc>
       </w:tr>
@@ -4003,6 +4112,9 @@
             <w:pPr>
               <w:spacing w:line="240" w:lineRule="auto"/>
             </w:pPr>
+            <w:r>
+              <w:t>18</w:t>
+            </w:r>
           </w:p>
         </w:tc>
         <w:tc>
@@ -4020,67 +4132,9 @@
             <w:pPr>
               <w:spacing w:line="240" w:lineRule="auto"/>
             </w:pPr>
-          </w:p>
-        </w:tc>
-      </w:tr>
-      <w:tr>
-        <w:tc>
-          <w:tcPr>
-            <w:tcW w:w="3116" w:type="dxa"/>
-            <w:tcBorders>
-              <w:top w:val="single" w:sz="4" w:space="0" w:color="auto"/>
-              <w:left w:val="single" w:sz="4" w:space="0" w:color="auto"/>
-              <w:bottom w:val="single" w:sz="4" w:space="0" w:color="auto"/>
-              <w:right w:val="single" w:sz="4" w:space="0" w:color="auto"/>
-            </w:tcBorders>
-            <w:hideMark/>
-          </w:tcPr>
-          <w:p>
-            <w:pPr>
-              <w:spacing w:line="240" w:lineRule="auto"/>
-            </w:pPr>
-            <w:proofErr w:type="gramStart"/>
-            <w:r>
-              <w:t>NER :</w:t>
-            </w:r>
-            <w:proofErr w:type="gramEnd"/>
-            <w:r>
-              <w:t xml:space="preserve"> Name</w:t>
-            </w:r>
-          </w:p>
-        </w:tc>
-        <w:tc>
-          <w:tcPr>
-            <w:tcW w:w="864" w:type="dxa"/>
-            <w:tcBorders>
-              <w:top w:val="single" w:sz="4" w:space="0" w:color="auto"/>
-              <w:left w:val="single" w:sz="4" w:space="0" w:color="auto"/>
-              <w:bottom w:val="single" w:sz="4" w:space="0" w:color="auto"/>
-              <w:right w:val="single" w:sz="4" w:space="0" w:color="auto"/>
-            </w:tcBorders>
-            <w:hideMark/>
-          </w:tcPr>
-          <w:p>
-            <w:pPr>
-              <w:spacing w:line="240" w:lineRule="auto"/>
-            </w:pPr>
-          </w:p>
-        </w:tc>
-        <w:tc>
-          <w:tcPr>
-            <w:tcW w:w="5375" w:type="dxa"/>
-            <w:tcBorders>
-              <w:top w:val="single" w:sz="4" w:space="0" w:color="auto"/>
-              <w:left w:val="single" w:sz="4" w:space="0" w:color="auto"/>
-              <w:bottom w:val="single" w:sz="4" w:space="0" w:color="auto"/>
-              <w:right w:val="single" w:sz="4" w:space="0" w:color="auto"/>
-            </w:tcBorders>
-            <w:hideMark/>
-          </w:tcPr>
-          <w:p>
-            <w:pPr>
-              <w:spacing w:line="240" w:lineRule="auto"/>
-            </w:pPr>
+            <w:r>
+              <w:t xml:space="preserve">Confer, have, be, </w:t>
+            </w:r>
           </w:p>
         </w:tc>
       </w:tr>
@@ -4189,7 +4243,7 @@
               <w:spacing w:line="240" w:lineRule="auto"/>
             </w:pPr>
             <w:r>
-              <w:t>Medical Words: Gene</w:t>
+              <w:t>Medical Words: Disease</w:t>
             </w:r>
           </w:p>
         </w:tc>
@@ -4208,6 +4262,9 @@
             <w:pPr>
               <w:spacing w:line="240" w:lineRule="auto"/>
             </w:pPr>
+            <w:r>
+              <w:t>12</w:t>
+            </w:r>
           </w:p>
         </w:tc>
         <w:tc>
@@ -4225,6 +4282,9 @@
             <w:pPr>
               <w:spacing w:line="240" w:lineRule="auto"/>
             </w:pPr>
+            <w:r>
+              <w:t>Depression, mood disorders, maternal depression, preterm birth</w:t>
+            </w:r>
           </w:p>
         </w:tc>
       </w:tr>
@@ -4244,6 +4304,9 @@
             <w:pPr>
               <w:spacing w:line="240" w:lineRule="auto"/>
             </w:pPr>
+            <w:r>
+              <w:t>Medical Words: Species</w:t>
+            </w:r>
           </w:p>
         </w:tc>
         <w:tc>
@@ -4260,6 +4323,9 @@
             <w:pPr>
               <w:spacing w:line="240" w:lineRule="auto"/>
             </w:pPr>
+            <w:r>
+              <w:t>1</w:t>
+            </w:r>
           </w:p>
         </w:tc>
         <w:tc>
@@ -4276,6 +4342,68 @@
             <w:pPr>
               <w:spacing w:line="240" w:lineRule="auto"/>
             </w:pPr>
+            <w:r>
+              <w:t>Infant</w:t>
+            </w:r>
+          </w:p>
+        </w:tc>
+      </w:tr>
+      <w:tr>
+        <w:tc>
+          <w:tcPr>
+            <w:tcW w:w="3116" w:type="dxa"/>
+            <w:tcBorders>
+              <w:top w:val="single" w:sz="4" w:space="0" w:color="auto"/>
+              <w:left w:val="single" w:sz="4" w:space="0" w:color="auto"/>
+              <w:bottom w:val="single" w:sz="4" w:space="0" w:color="auto"/>
+              <w:right w:val="single" w:sz="4" w:space="0" w:color="auto"/>
+            </w:tcBorders>
+          </w:tcPr>
+          <w:p>
+            <w:pPr>
+              <w:spacing w:line="240" w:lineRule="auto"/>
+            </w:pPr>
+            <w:r>
+              <w:t>Medical Words: Chemical</w:t>
+            </w:r>
+          </w:p>
+        </w:tc>
+        <w:tc>
+          <w:tcPr>
+            <w:tcW w:w="864" w:type="dxa"/>
+            <w:tcBorders>
+              <w:top w:val="single" w:sz="4" w:space="0" w:color="auto"/>
+              <w:left w:val="single" w:sz="4" w:space="0" w:color="auto"/>
+              <w:bottom w:val="single" w:sz="4" w:space="0" w:color="auto"/>
+              <w:right w:val="single" w:sz="4" w:space="0" w:color="auto"/>
+            </w:tcBorders>
+          </w:tcPr>
+          <w:p>
+            <w:pPr>
+              <w:spacing w:line="240" w:lineRule="auto"/>
+            </w:pPr>
+            <w:r>
+              <w:t>1</w:t>
+            </w:r>
+          </w:p>
+        </w:tc>
+        <w:tc>
+          <w:tcPr>
+            <w:tcW w:w="5375" w:type="dxa"/>
+            <w:tcBorders>
+              <w:top w:val="single" w:sz="4" w:space="0" w:color="auto"/>
+              <w:left w:val="single" w:sz="4" w:space="0" w:color="auto"/>
+              <w:bottom w:val="single" w:sz="4" w:space="0" w:color="auto"/>
+              <w:right w:val="single" w:sz="4" w:space="0" w:color="auto"/>
+            </w:tcBorders>
+          </w:tcPr>
+          <w:p>
+            <w:pPr>
+              <w:spacing w:line="240" w:lineRule="auto"/>
+            </w:pPr>
+            <w:r>
+              <w:t>Paroxetine</w:t>
+            </w:r>
           </w:p>
         </w:tc>
       </w:tr>
@@ -4405,6 +4533,9 @@
             <w:pPr>
               <w:spacing w:line="240" w:lineRule="auto"/>
             </w:pPr>
+            <w:r>
+              <w:t>7</w:t>
+            </w:r>
           </w:p>
         </w:tc>
         <w:tc>
@@ -4422,6 +4553,9 @@
             <w:pPr>
               <w:spacing w:line="240" w:lineRule="auto"/>
             </w:pPr>
+            <w:r>
+              <w:t>Behavior, therapy, adjunct, care, depression</w:t>
+            </w:r>
           </w:p>
         </w:tc>
       </w:tr>
@@ -4467,6 +4601,9 @@
             <w:pPr>
               <w:spacing w:line="240" w:lineRule="auto"/>
             </w:pPr>
+            <w:r>
+              <w:t>2</w:t>
+            </w:r>
           </w:p>
         </w:tc>
         <w:tc>
@@ -4484,67 +4621,9 @@
             <w:pPr>
               <w:spacing w:line="240" w:lineRule="auto"/>
             </w:pPr>
-          </w:p>
-        </w:tc>
-      </w:tr>
-      <w:tr>
-        <w:tc>
-          <w:tcPr>
-            <w:tcW w:w="3116" w:type="dxa"/>
-            <w:tcBorders>
-              <w:top w:val="single" w:sz="4" w:space="0" w:color="auto"/>
-              <w:left w:val="single" w:sz="4" w:space="0" w:color="auto"/>
-              <w:bottom w:val="single" w:sz="4" w:space="0" w:color="auto"/>
-              <w:right w:val="single" w:sz="4" w:space="0" w:color="auto"/>
-            </w:tcBorders>
-            <w:hideMark/>
-          </w:tcPr>
-          <w:p>
-            <w:pPr>
-              <w:spacing w:line="240" w:lineRule="auto"/>
-            </w:pPr>
-            <w:proofErr w:type="gramStart"/>
-            <w:r>
-              <w:t>NER :</w:t>
-            </w:r>
-            <w:proofErr w:type="gramEnd"/>
-            <w:r>
-              <w:t xml:space="preserve"> Name</w:t>
-            </w:r>
-          </w:p>
-        </w:tc>
-        <w:tc>
-          <w:tcPr>
-            <w:tcW w:w="864" w:type="dxa"/>
-            <w:tcBorders>
-              <w:top w:val="single" w:sz="4" w:space="0" w:color="auto"/>
-              <w:left w:val="single" w:sz="4" w:space="0" w:color="auto"/>
-              <w:bottom w:val="single" w:sz="4" w:space="0" w:color="auto"/>
-              <w:right w:val="single" w:sz="4" w:space="0" w:color="auto"/>
-            </w:tcBorders>
-            <w:hideMark/>
-          </w:tcPr>
-          <w:p>
-            <w:pPr>
-              <w:spacing w:line="240" w:lineRule="auto"/>
-            </w:pPr>
-          </w:p>
-        </w:tc>
-        <w:tc>
-          <w:tcPr>
-            <w:tcW w:w="5375" w:type="dxa"/>
-            <w:tcBorders>
-              <w:top w:val="single" w:sz="4" w:space="0" w:color="auto"/>
-              <w:left w:val="single" w:sz="4" w:space="0" w:color="auto"/>
-              <w:bottom w:val="single" w:sz="4" w:space="0" w:color="auto"/>
-              <w:right w:val="single" w:sz="4" w:space="0" w:color="auto"/>
-            </w:tcBorders>
-            <w:hideMark/>
-          </w:tcPr>
-          <w:p>
-            <w:pPr>
-              <w:spacing w:line="240" w:lineRule="auto"/>
-            </w:pPr>
+            <w:r>
+              <w:t>Support, be, associate</w:t>
+            </w:r>
           </w:p>
         </w:tc>
       </w:tr>
@@ -4660,7 +4739,7 @@
               <w:spacing w:line="240" w:lineRule="auto"/>
             </w:pPr>
             <w:r>
-              <w:t>Medical Words: Gene</w:t>
+              <w:t>Medical Words: Species</w:t>
             </w:r>
           </w:p>
         </w:tc>
@@ -4673,12 +4752,14 @@
               <w:bottom w:val="single" w:sz="4" w:space="0" w:color="auto"/>
               <w:right w:val="single" w:sz="4" w:space="0" w:color="auto"/>
             </w:tcBorders>
-            <w:hideMark/>
-          </w:tcPr>
-          <w:p>
-            <w:pPr>
-              <w:spacing w:line="240" w:lineRule="auto"/>
-            </w:pPr>
+          </w:tcPr>
+          <w:p>
+            <w:pPr>
+              <w:spacing w:line="240" w:lineRule="auto"/>
+            </w:pPr>
+            <w:r>
+              <w:t>6</w:t>
+            </w:r>
           </w:p>
         </w:tc>
         <w:tc>
@@ -4690,12 +4771,14 @@
               <w:bottom w:val="single" w:sz="4" w:space="0" w:color="auto"/>
               <w:right w:val="single" w:sz="4" w:space="0" w:color="auto"/>
             </w:tcBorders>
-            <w:hideMark/>
-          </w:tcPr>
-          <w:p>
-            <w:pPr>
-              <w:spacing w:line="240" w:lineRule="auto"/>
-            </w:pPr>
+          </w:tcPr>
+          <w:p>
+            <w:pPr>
+              <w:spacing w:line="240" w:lineRule="auto"/>
+            </w:pPr>
+            <w:r>
+              <w:t>Patient, participants</w:t>
+            </w:r>
           </w:p>
         </w:tc>
       </w:tr>
@@ -4709,12 +4792,14 @@
               <w:bottom w:val="single" w:sz="4" w:space="0" w:color="auto"/>
               <w:right w:val="single" w:sz="4" w:space="0" w:color="auto"/>
             </w:tcBorders>
-            <w:hideMark/>
-          </w:tcPr>
-          <w:p>
-            <w:pPr>
-              <w:spacing w:line="240" w:lineRule="auto"/>
-            </w:pPr>
+          </w:tcPr>
+          <w:p>
+            <w:pPr>
+              <w:spacing w:line="240" w:lineRule="auto"/>
+            </w:pPr>
+            <w:r>
+              <w:t>Medical Words: Chemical</w:t>
+            </w:r>
           </w:p>
         </w:tc>
         <w:tc>
@@ -4731,6 +4816,9 @@
             <w:pPr>
               <w:spacing w:line="240" w:lineRule="auto"/>
             </w:pPr>
+            <w:r>
+              <w:t>2</w:t>
+            </w:r>
           </w:p>
         </w:tc>
         <w:tc>
@@ -4747,6 +4835,9 @@
             <w:pPr>
               <w:spacing w:line="240" w:lineRule="auto"/>
             </w:pPr>
+            <w:r>
+              <w:t>CORE-OM, telephone</w:t>
+            </w:r>
           </w:p>
         </w:tc>
       </w:tr>
@@ -4754,7 +4845,16 @@
     <w:p/>
     <w:p/>
     <w:p>
+      <w:pPr>
+        <w:spacing w:line="259" w:lineRule="auto"/>
+      </w:pPr>
       <w:r>
+        <w:br w:type="page"/>
+      </w:r>
+    </w:p>
+    <w:p>
+      <w:r>
+        <w:lastRenderedPageBreak/>
         <w:t xml:space="preserve">Abstract </w:t>
       </w:r>
       <w:r>
@@ -4876,6 +4976,9 @@
             <w:pPr>
               <w:spacing w:line="240" w:lineRule="auto"/>
             </w:pPr>
+            <w:r>
+              <w:t>47</w:t>
+            </w:r>
           </w:p>
         </w:tc>
         <w:tc>
@@ -4893,6 +4996,9 @@
             <w:pPr>
               <w:spacing w:line="240" w:lineRule="auto"/>
             </w:pPr>
+            <w:r>
+              <w:t>Depression, diagnosis, child, adolescent</w:t>
+            </w:r>
           </w:p>
         </w:tc>
       </w:tr>
@@ -4938,6 +5044,9 @@
             <w:pPr>
               <w:spacing w:line="240" w:lineRule="auto"/>
             </w:pPr>
+            <w:r>
+              <w:t>16</w:t>
+            </w:r>
           </w:p>
         </w:tc>
         <w:tc>
@@ -4955,67 +5064,9 @@
             <w:pPr>
               <w:spacing w:line="240" w:lineRule="auto"/>
             </w:pPr>
-          </w:p>
-        </w:tc>
-      </w:tr>
-      <w:tr>
-        <w:tc>
-          <w:tcPr>
-            <w:tcW w:w="3116" w:type="dxa"/>
-            <w:tcBorders>
-              <w:top w:val="single" w:sz="4" w:space="0" w:color="auto"/>
-              <w:left w:val="single" w:sz="4" w:space="0" w:color="auto"/>
-              <w:bottom w:val="single" w:sz="4" w:space="0" w:color="auto"/>
-              <w:right w:val="single" w:sz="4" w:space="0" w:color="auto"/>
-            </w:tcBorders>
-            <w:hideMark/>
-          </w:tcPr>
-          <w:p>
-            <w:pPr>
-              <w:spacing w:line="240" w:lineRule="auto"/>
-            </w:pPr>
-            <w:proofErr w:type="gramStart"/>
-            <w:r>
-              <w:t>NER :</w:t>
-            </w:r>
-            <w:proofErr w:type="gramEnd"/>
-            <w:r>
-              <w:t xml:space="preserve"> Name</w:t>
-            </w:r>
-          </w:p>
-        </w:tc>
-        <w:tc>
-          <w:tcPr>
-            <w:tcW w:w="864" w:type="dxa"/>
-            <w:tcBorders>
-              <w:top w:val="single" w:sz="4" w:space="0" w:color="auto"/>
-              <w:left w:val="single" w:sz="4" w:space="0" w:color="auto"/>
-              <w:bottom w:val="single" w:sz="4" w:space="0" w:color="auto"/>
-              <w:right w:val="single" w:sz="4" w:space="0" w:color="auto"/>
-            </w:tcBorders>
-            <w:hideMark/>
-          </w:tcPr>
-          <w:p>
-            <w:pPr>
-              <w:spacing w:line="240" w:lineRule="auto"/>
-            </w:pPr>
-          </w:p>
-        </w:tc>
-        <w:tc>
-          <w:tcPr>
-            <w:tcW w:w="5375" w:type="dxa"/>
-            <w:tcBorders>
-              <w:top w:val="single" w:sz="4" w:space="0" w:color="auto"/>
-              <w:left w:val="single" w:sz="4" w:space="0" w:color="auto"/>
-              <w:bottom w:val="single" w:sz="4" w:space="0" w:color="auto"/>
-              <w:right w:val="single" w:sz="4" w:space="0" w:color="auto"/>
-            </w:tcBorders>
-            <w:hideMark/>
-          </w:tcPr>
-          <w:p>
-            <w:pPr>
-              <w:spacing w:line="240" w:lineRule="auto"/>
-            </w:pPr>
+            <w:r>
+              <w:t>Examining, considering</w:t>
+            </w:r>
           </w:p>
         </w:tc>
       </w:tr>
@@ -5127,7 +5178,7 @@
               <w:spacing w:line="240" w:lineRule="auto"/>
             </w:pPr>
             <w:r>
-              <w:t>Medical Words: Gene</w:t>
+              <w:t>Medical Words: Disease</w:t>
             </w:r>
           </w:p>
         </w:tc>
@@ -5146,6 +5197,9 @@
             <w:pPr>
               <w:spacing w:line="240" w:lineRule="auto"/>
             </w:pPr>
+            <w:r>
+              <w:t>8</w:t>
+            </w:r>
           </w:p>
         </w:tc>
         <w:tc>
@@ -5163,6 +5217,9 @@
             <w:pPr>
               <w:spacing w:line="240" w:lineRule="auto"/>
             </w:pPr>
+            <w:r>
+              <w:t>Depression, acute illness, psychosocial stressors</w:t>
+            </w:r>
           </w:p>
         </w:tc>
       </w:tr>
@@ -5182,6 +5239,9 @@
             <w:pPr>
               <w:spacing w:line="240" w:lineRule="auto"/>
             </w:pPr>
+            <w:r>
+              <w:t>Medical Words: Species</w:t>
+            </w:r>
           </w:p>
         </w:tc>
         <w:tc>
@@ -5198,6 +5258,9 @@
             <w:pPr>
               <w:spacing w:line="240" w:lineRule="auto"/>
             </w:pPr>
+            <w:r>
+              <w:t>4</w:t>
+            </w:r>
           </w:p>
         </w:tc>
         <w:tc>
@@ -5214,6 +5277,68 @@
             <w:pPr>
               <w:spacing w:line="240" w:lineRule="auto"/>
             </w:pPr>
+            <w:r>
+              <w:t>Children,</w:t>
+            </w:r>
+          </w:p>
+        </w:tc>
+      </w:tr>
+      <w:tr>
+        <w:tc>
+          <w:tcPr>
+            <w:tcW w:w="3116" w:type="dxa"/>
+            <w:tcBorders>
+              <w:top w:val="single" w:sz="4" w:space="0" w:color="auto"/>
+              <w:left w:val="single" w:sz="4" w:space="0" w:color="auto"/>
+              <w:bottom w:val="single" w:sz="4" w:space="0" w:color="auto"/>
+              <w:right w:val="single" w:sz="4" w:space="0" w:color="auto"/>
+            </w:tcBorders>
+          </w:tcPr>
+          <w:p>
+            <w:pPr>
+              <w:spacing w:line="240" w:lineRule="auto"/>
+            </w:pPr>
+            <w:r>
+              <w:t>Medical Words: Chemical</w:t>
+            </w:r>
+          </w:p>
+        </w:tc>
+        <w:tc>
+          <w:tcPr>
+            <w:tcW w:w="864" w:type="dxa"/>
+            <w:tcBorders>
+              <w:top w:val="single" w:sz="4" w:space="0" w:color="auto"/>
+              <w:left w:val="single" w:sz="4" w:space="0" w:color="auto"/>
+              <w:bottom w:val="single" w:sz="4" w:space="0" w:color="auto"/>
+              <w:right w:val="single" w:sz="4" w:space="0" w:color="auto"/>
+            </w:tcBorders>
+          </w:tcPr>
+          <w:p>
+            <w:pPr>
+              <w:spacing w:line="240" w:lineRule="auto"/>
+            </w:pPr>
+            <w:r>
+              <w:t>1</w:t>
+            </w:r>
+          </w:p>
+        </w:tc>
+        <w:tc>
+          <w:tcPr>
+            <w:tcW w:w="5375" w:type="dxa"/>
+            <w:tcBorders>
+              <w:top w:val="single" w:sz="4" w:space="0" w:color="auto"/>
+              <w:left w:val="single" w:sz="4" w:space="0" w:color="auto"/>
+              <w:bottom w:val="single" w:sz="4" w:space="0" w:color="auto"/>
+              <w:right w:val="single" w:sz="4" w:space="0" w:color="auto"/>
+            </w:tcBorders>
+          </w:tcPr>
+          <w:p>
+            <w:pPr>
+              <w:spacing w:line="240" w:lineRule="auto"/>
+            </w:pPr>
+            <w:r>
+              <w:t>serotonin</w:t>
+            </w:r>
           </w:p>
         </w:tc>
       </w:tr>
@@ -5243,7 +5368,7 @@
       <w:tr>
         <w:tc>
           <w:tcPr>
-            <w:tcW w:w="3116" w:type="dxa"/>
+            <w:tcW w:w="3104" w:type="dxa"/>
             <w:tcBorders>
               <w:top w:val="single" w:sz="4" w:space="0" w:color="auto"/>
               <w:left w:val="single" w:sz="4" w:space="0" w:color="auto"/>
@@ -5263,7 +5388,7 @@
         </w:tc>
         <w:tc>
           <w:tcPr>
-            <w:tcW w:w="864" w:type="dxa"/>
+            <w:tcW w:w="886" w:type="dxa"/>
             <w:tcBorders>
               <w:top w:val="single" w:sz="4" w:space="0" w:color="auto"/>
               <w:left w:val="single" w:sz="4" w:space="0" w:color="auto"/>
@@ -5283,7 +5408,7 @@
         </w:tc>
         <w:tc>
           <w:tcPr>
-            <w:tcW w:w="5375" w:type="dxa"/>
+            <w:tcW w:w="5365" w:type="dxa"/>
             <w:tcBorders>
               <w:top w:val="single" w:sz="4" w:space="0" w:color="auto"/>
               <w:left w:val="single" w:sz="4" w:space="0" w:color="auto"/>
@@ -5305,7 +5430,7 @@
       <w:tr>
         <w:tc>
           <w:tcPr>
-            <w:tcW w:w="3116" w:type="dxa"/>
+            <w:tcW w:w="3104" w:type="dxa"/>
             <w:tcBorders>
               <w:top w:val="single" w:sz="4" w:space="0" w:color="auto"/>
               <w:left w:val="single" w:sz="4" w:space="0" w:color="auto"/>
@@ -5330,43 +5455,49 @@
         </w:tc>
         <w:tc>
           <w:tcPr>
-            <w:tcW w:w="864" w:type="dxa"/>
-            <w:tcBorders>
-              <w:top w:val="single" w:sz="4" w:space="0" w:color="auto"/>
-              <w:left w:val="single" w:sz="4" w:space="0" w:color="auto"/>
-              <w:bottom w:val="single" w:sz="4" w:space="0" w:color="auto"/>
-              <w:right w:val="single" w:sz="4" w:space="0" w:color="auto"/>
-            </w:tcBorders>
-            <w:hideMark/>
-          </w:tcPr>
-          <w:p>
-            <w:pPr>
-              <w:spacing w:line="240" w:lineRule="auto"/>
-            </w:pPr>
-          </w:p>
-        </w:tc>
-        <w:tc>
-          <w:tcPr>
-            <w:tcW w:w="5375" w:type="dxa"/>
-            <w:tcBorders>
-              <w:top w:val="single" w:sz="4" w:space="0" w:color="auto"/>
-              <w:left w:val="single" w:sz="4" w:space="0" w:color="auto"/>
-              <w:bottom w:val="single" w:sz="4" w:space="0" w:color="auto"/>
-              <w:right w:val="single" w:sz="4" w:space="0" w:color="auto"/>
-            </w:tcBorders>
-            <w:hideMark/>
-          </w:tcPr>
-          <w:p>
-            <w:pPr>
-              <w:spacing w:line="240" w:lineRule="auto"/>
-            </w:pPr>
-          </w:p>
-        </w:tc>
-      </w:tr>
-      <w:tr>
-        <w:tc>
-          <w:tcPr>
-            <w:tcW w:w="3116" w:type="dxa"/>
+            <w:tcW w:w="886" w:type="dxa"/>
+            <w:tcBorders>
+              <w:top w:val="single" w:sz="4" w:space="0" w:color="auto"/>
+              <w:left w:val="single" w:sz="4" w:space="0" w:color="auto"/>
+              <w:bottom w:val="single" w:sz="4" w:space="0" w:color="auto"/>
+              <w:right w:val="single" w:sz="4" w:space="0" w:color="auto"/>
+            </w:tcBorders>
+            <w:hideMark/>
+          </w:tcPr>
+          <w:p>
+            <w:pPr>
+              <w:spacing w:line="240" w:lineRule="auto"/>
+            </w:pPr>
+            <w:r>
+              <w:t>23</w:t>
+            </w:r>
+          </w:p>
+        </w:tc>
+        <w:tc>
+          <w:tcPr>
+            <w:tcW w:w="5365" w:type="dxa"/>
+            <w:tcBorders>
+              <w:top w:val="single" w:sz="4" w:space="0" w:color="auto"/>
+              <w:left w:val="single" w:sz="4" w:space="0" w:color="auto"/>
+              <w:bottom w:val="single" w:sz="4" w:space="0" w:color="auto"/>
+              <w:right w:val="single" w:sz="4" w:space="0" w:color="auto"/>
+            </w:tcBorders>
+            <w:hideMark/>
+          </w:tcPr>
+          <w:p>
+            <w:pPr>
+              <w:spacing w:line="240" w:lineRule="auto"/>
+            </w:pPr>
+            <w:r>
+              <w:t>Depression, treatment, importance, strategy</w:t>
+            </w:r>
+          </w:p>
+        </w:tc>
+      </w:tr>
+      <w:tr>
+        <w:tc>
+          <w:tcPr>
+            <w:tcW w:w="3104" w:type="dxa"/>
             <w:tcBorders>
               <w:top w:val="single" w:sz="4" w:space="0" w:color="auto"/>
               <w:left w:val="single" w:sz="4" w:space="0" w:color="auto"/>
@@ -5392,165 +5523,110 @@
         </w:tc>
         <w:tc>
           <w:tcPr>
-            <w:tcW w:w="864" w:type="dxa"/>
-            <w:tcBorders>
-              <w:top w:val="single" w:sz="4" w:space="0" w:color="auto"/>
-              <w:left w:val="single" w:sz="4" w:space="0" w:color="auto"/>
-              <w:bottom w:val="single" w:sz="4" w:space="0" w:color="auto"/>
-              <w:right w:val="single" w:sz="4" w:space="0" w:color="auto"/>
-            </w:tcBorders>
-            <w:hideMark/>
-          </w:tcPr>
-          <w:p>
-            <w:pPr>
-              <w:spacing w:line="240" w:lineRule="auto"/>
-            </w:pPr>
-          </w:p>
-        </w:tc>
-        <w:tc>
-          <w:tcPr>
-            <w:tcW w:w="5375" w:type="dxa"/>
-            <w:tcBorders>
-              <w:top w:val="single" w:sz="4" w:space="0" w:color="auto"/>
-              <w:left w:val="single" w:sz="4" w:space="0" w:color="auto"/>
-              <w:bottom w:val="single" w:sz="4" w:space="0" w:color="auto"/>
-              <w:right w:val="single" w:sz="4" w:space="0" w:color="auto"/>
-            </w:tcBorders>
-            <w:hideMark/>
-          </w:tcPr>
-          <w:p>
-            <w:pPr>
-              <w:spacing w:line="240" w:lineRule="auto"/>
-            </w:pPr>
-          </w:p>
-        </w:tc>
-      </w:tr>
-      <w:tr>
-        <w:tc>
-          <w:tcPr>
-            <w:tcW w:w="3116" w:type="dxa"/>
-            <w:tcBorders>
-              <w:top w:val="single" w:sz="4" w:space="0" w:color="auto"/>
-              <w:left w:val="single" w:sz="4" w:space="0" w:color="auto"/>
-              <w:bottom w:val="single" w:sz="4" w:space="0" w:color="auto"/>
-              <w:right w:val="single" w:sz="4" w:space="0" w:color="auto"/>
-            </w:tcBorders>
-            <w:hideMark/>
-          </w:tcPr>
-          <w:p>
-            <w:pPr>
-              <w:spacing w:line="240" w:lineRule="auto"/>
-            </w:pPr>
+            <w:tcW w:w="886" w:type="dxa"/>
+            <w:tcBorders>
+              <w:top w:val="single" w:sz="4" w:space="0" w:color="auto"/>
+              <w:left w:val="single" w:sz="4" w:space="0" w:color="auto"/>
+              <w:bottom w:val="single" w:sz="4" w:space="0" w:color="auto"/>
+              <w:right w:val="single" w:sz="4" w:space="0" w:color="auto"/>
+            </w:tcBorders>
+            <w:hideMark/>
+          </w:tcPr>
+          <w:p>
+            <w:pPr>
+              <w:spacing w:line="240" w:lineRule="auto"/>
+            </w:pPr>
+            <w:r>
+              <w:t>9</w:t>
+            </w:r>
+          </w:p>
+        </w:tc>
+        <w:tc>
+          <w:tcPr>
+            <w:tcW w:w="5365" w:type="dxa"/>
+            <w:tcBorders>
+              <w:top w:val="single" w:sz="4" w:space="0" w:color="auto"/>
+              <w:left w:val="single" w:sz="4" w:space="0" w:color="auto"/>
+              <w:bottom w:val="single" w:sz="4" w:space="0" w:color="auto"/>
+              <w:right w:val="single" w:sz="4" w:space="0" w:color="auto"/>
+            </w:tcBorders>
+            <w:hideMark/>
+          </w:tcPr>
+          <w:p>
+            <w:pPr>
+              <w:spacing w:line="240" w:lineRule="auto"/>
+            </w:pPr>
+            <w:r>
+              <w:t xml:space="preserve">Considering, be, considered, </w:t>
+            </w:r>
+          </w:p>
+        </w:tc>
+      </w:tr>
+      <w:tr>
+        <w:tc>
+          <w:tcPr>
+            <w:tcW w:w="3104" w:type="dxa"/>
+            <w:tcBorders>
+              <w:top w:val="single" w:sz="4" w:space="0" w:color="auto"/>
+              <w:left w:val="single" w:sz="4" w:space="0" w:color="auto"/>
+              <w:bottom w:val="single" w:sz="4" w:space="0" w:color="auto"/>
+              <w:right w:val="single" w:sz="4" w:space="0" w:color="auto"/>
+            </w:tcBorders>
+            <w:hideMark/>
+          </w:tcPr>
+          <w:p>
+            <w:pPr>
+              <w:spacing w:line="240" w:lineRule="auto"/>
+            </w:pPr>
+            <w:r>
+              <w:t>Triplet</w:t>
+            </w:r>
+          </w:p>
+        </w:tc>
+        <w:tc>
+          <w:tcPr>
+            <w:tcW w:w="886" w:type="dxa"/>
+            <w:tcBorders>
+              <w:top w:val="single" w:sz="4" w:space="0" w:color="auto"/>
+              <w:left w:val="single" w:sz="4" w:space="0" w:color="auto"/>
+              <w:bottom w:val="single" w:sz="4" w:space="0" w:color="auto"/>
+              <w:right w:val="single" w:sz="4" w:space="0" w:color="auto"/>
+            </w:tcBorders>
+            <w:hideMark/>
+          </w:tcPr>
+          <w:p>
+            <w:pPr>
+              <w:spacing w:line="240" w:lineRule="auto"/>
+            </w:pPr>
+            <w:r>
+              <w:t>803844</w:t>
+            </w:r>
+          </w:p>
+        </w:tc>
+        <w:tc>
+          <w:tcPr>
+            <w:tcW w:w="5365" w:type="dxa"/>
+            <w:tcBorders>
+              <w:top w:val="single" w:sz="4" w:space="0" w:color="auto"/>
+              <w:left w:val="single" w:sz="4" w:space="0" w:color="auto"/>
+              <w:bottom w:val="single" w:sz="4" w:space="0" w:color="auto"/>
+              <w:right w:val="single" w:sz="4" w:space="0" w:color="auto"/>
+            </w:tcBorders>
+            <w:hideMark/>
+          </w:tcPr>
+          <w:p>
+            <w:pPr>
+              <w:spacing w:line="240" w:lineRule="auto"/>
+            </w:pPr>
+            <w:r>
+              <w:t xml:space="preserve">[(high </w:t>
+            </w:r>
             <w:proofErr w:type="gramStart"/>
             <w:r>
-              <w:t>NER :</w:t>
+              <w:t>importance,considering</w:t>
             </w:r>
             <w:proofErr w:type="gramEnd"/>
             <w:r>
-              <w:t xml:space="preserve"> Name</w:t>
-            </w:r>
-          </w:p>
-        </w:tc>
-        <w:tc>
-          <w:tcPr>
-            <w:tcW w:w="864" w:type="dxa"/>
-            <w:tcBorders>
-              <w:top w:val="single" w:sz="4" w:space="0" w:color="auto"/>
-              <w:left w:val="single" w:sz="4" w:space="0" w:color="auto"/>
-              <w:bottom w:val="single" w:sz="4" w:space="0" w:color="auto"/>
-              <w:right w:val="single" w:sz="4" w:space="0" w:color="auto"/>
-            </w:tcBorders>
-            <w:hideMark/>
-          </w:tcPr>
-          <w:p>
-            <w:pPr>
-              <w:spacing w:line="240" w:lineRule="auto"/>
-            </w:pPr>
-          </w:p>
-        </w:tc>
-        <w:tc>
-          <w:tcPr>
-            <w:tcW w:w="5375" w:type="dxa"/>
-            <w:tcBorders>
-              <w:top w:val="single" w:sz="4" w:space="0" w:color="auto"/>
-              <w:left w:val="single" w:sz="4" w:space="0" w:color="auto"/>
-              <w:bottom w:val="single" w:sz="4" w:space="0" w:color="auto"/>
-              <w:right w:val="single" w:sz="4" w:space="0" w:color="auto"/>
-            </w:tcBorders>
-            <w:hideMark/>
-          </w:tcPr>
-          <w:p>
-            <w:pPr>
-              <w:spacing w:line="240" w:lineRule="auto"/>
-            </w:pPr>
-          </w:p>
-        </w:tc>
-      </w:tr>
-      <w:tr>
-        <w:tc>
-          <w:tcPr>
-            <w:tcW w:w="3116" w:type="dxa"/>
-            <w:tcBorders>
-              <w:top w:val="single" w:sz="4" w:space="0" w:color="auto"/>
-              <w:left w:val="single" w:sz="4" w:space="0" w:color="auto"/>
-              <w:bottom w:val="single" w:sz="4" w:space="0" w:color="auto"/>
-              <w:right w:val="single" w:sz="4" w:space="0" w:color="auto"/>
-            </w:tcBorders>
-            <w:hideMark/>
-          </w:tcPr>
-          <w:p>
-            <w:pPr>
-              <w:spacing w:line="240" w:lineRule="auto"/>
-            </w:pPr>
-            <w:r>
-              <w:t>Triplet</w:t>
-            </w:r>
-          </w:p>
-        </w:tc>
-        <w:tc>
-          <w:tcPr>
-            <w:tcW w:w="864" w:type="dxa"/>
-            <w:tcBorders>
-              <w:top w:val="single" w:sz="4" w:space="0" w:color="auto"/>
-              <w:left w:val="single" w:sz="4" w:space="0" w:color="auto"/>
-              <w:bottom w:val="single" w:sz="4" w:space="0" w:color="auto"/>
-              <w:right w:val="single" w:sz="4" w:space="0" w:color="auto"/>
-            </w:tcBorders>
-            <w:hideMark/>
-          </w:tcPr>
-          <w:p>
-            <w:pPr>
-              <w:spacing w:line="240" w:lineRule="auto"/>
-            </w:pPr>
-            <w:r>
-              <w:t>803844</w:t>
-            </w:r>
-          </w:p>
-        </w:tc>
-        <w:tc>
-          <w:tcPr>
-            <w:tcW w:w="5375" w:type="dxa"/>
-            <w:tcBorders>
-              <w:top w:val="single" w:sz="4" w:space="0" w:color="auto"/>
-              <w:left w:val="single" w:sz="4" w:space="0" w:color="auto"/>
-              <w:bottom w:val="single" w:sz="4" w:space="0" w:color="auto"/>
-              <w:right w:val="single" w:sz="4" w:space="0" w:color="auto"/>
-            </w:tcBorders>
-            <w:hideMark/>
-          </w:tcPr>
-          <w:p>
-            <w:pPr>
-              <w:spacing w:line="240" w:lineRule="auto"/>
-            </w:pPr>
-            <w:r>
-              <w:t xml:space="preserve">[(high </w:t>
-            </w:r>
-            <w:proofErr w:type="gramStart"/>
-            <w:r>
-              <w:t>importance,considering</w:t>
-            </w:r>
-            <w:proofErr w:type="gramEnd"/>
-            <w:r>
               <w:t xml:space="preserve">,burden,1.0), (high </w:t>
             </w:r>
             <w:proofErr w:type="spellStart"/>
@@ -5575,107 +5651,181 @@
       <w:tr>
         <w:tc>
           <w:tcPr>
-            <w:tcW w:w="3116" w:type="dxa"/>
-            <w:tcBorders>
-              <w:top w:val="single" w:sz="4" w:space="0" w:color="auto"/>
-              <w:left w:val="single" w:sz="4" w:space="0" w:color="auto"/>
-              <w:bottom w:val="single" w:sz="4" w:space="0" w:color="auto"/>
-              <w:right w:val="single" w:sz="4" w:space="0" w:color="auto"/>
-            </w:tcBorders>
-            <w:hideMark/>
-          </w:tcPr>
-          <w:p>
-            <w:pPr>
-              <w:spacing w:line="240" w:lineRule="auto"/>
-            </w:pPr>
-            <w:r>
-              <w:t>Medical Words: Gene</w:t>
-            </w:r>
-          </w:p>
-        </w:tc>
-        <w:tc>
-          <w:tcPr>
-            <w:tcW w:w="864" w:type="dxa"/>
-            <w:tcBorders>
-              <w:top w:val="single" w:sz="4" w:space="0" w:color="auto"/>
-              <w:left w:val="single" w:sz="4" w:space="0" w:color="auto"/>
-              <w:bottom w:val="single" w:sz="4" w:space="0" w:color="auto"/>
-              <w:right w:val="single" w:sz="4" w:space="0" w:color="auto"/>
-            </w:tcBorders>
-            <w:hideMark/>
-          </w:tcPr>
-          <w:p>
-            <w:pPr>
-              <w:spacing w:line="240" w:lineRule="auto"/>
-            </w:pPr>
-          </w:p>
-        </w:tc>
-        <w:tc>
-          <w:tcPr>
-            <w:tcW w:w="5375" w:type="dxa"/>
-            <w:tcBorders>
-              <w:top w:val="single" w:sz="4" w:space="0" w:color="auto"/>
-              <w:left w:val="single" w:sz="4" w:space="0" w:color="auto"/>
-              <w:bottom w:val="single" w:sz="4" w:space="0" w:color="auto"/>
-              <w:right w:val="single" w:sz="4" w:space="0" w:color="auto"/>
-            </w:tcBorders>
-            <w:hideMark/>
-          </w:tcPr>
-          <w:p>
-            <w:pPr>
-              <w:spacing w:line="240" w:lineRule="auto"/>
-            </w:pPr>
-          </w:p>
-        </w:tc>
-      </w:tr>
-      <w:tr>
-        <w:tc>
-          <w:tcPr>
-            <w:tcW w:w="3116" w:type="dxa"/>
-            <w:tcBorders>
-              <w:top w:val="single" w:sz="4" w:space="0" w:color="auto"/>
-              <w:left w:val="single" w:sz="4" w:space="0" w:color="auto"/>
-              <w:bottom w:val="single" w:sz="4" w:space="0" w:color="auto"/>
-              <w:right w:val="single" w:sz="4" w:space="0" w:color="auto"/>
-            </w:tcBorders>
-            <w:hideMark/>
-          </w:tcPr>
-          <w:p>
-            <w:pPr>
-              <w:spacing w:line="240" w:lineRule="auto"/>
-            </w:pPr>
-          </w:p>
-        </w:tc>
-        <w:tc>
-          <w:tcPr>
-            <w:tcW w:w="864" w:type="dxa"/>
-            <w:tcBorders>
-              <w:top w:val="single" w:sz="4" w:space="0" w:color="auto"/>
-              <w:left w:val="single" w:sz="4" w:space="0" w:color="auto"/>
-              <w:bottom w:val="single" w:sz="4" w:space="0" w:color="auto"/>
-              <w:right w:val="single" w:sz="4" w:space="0" w:color="auto"/>
-            </w:tcBorders>
-          </w:tcPr>
-          <w:p>
-            <w:pPr>
-              <w:spacing w:line="240" w:lineRule="auto"/>
-            </w:pPr>
-          </w:p>
-        </w:tc>
-        <w:tc>
-          <w:tcPr>
-            <w:tcW w:w="5375" w:type="dxa"/>
-            <w:tcBorders>
-              <w:top w:val="single" w:sz="4" w:space="0" w:color="auto"/>
-              <w:left w:val="single" w:sz="4" w:space="0" w:color="auto"/>
-              <w:bottom w:val="single" w:sz="4" w:space="0" w:color="auto"/>
-              <w:right w:val="single" w:sz="4" w:space="0" w:color="auto"/>
-            </w:tcBorders>
-          </w:tcPr>
-          <w:p>
-            <w:pPr>
-              <w:spacing w:line="240" w:lineRule="auto"/>
-            </w:pPr>
+            <w:tcW w:w="3104" w:type="dxa"/>
+            <w:tcBorders>
+              <w:top w:val="single" w:sz="4" w:space="0" w:color="auto"/>
+              <w:left w:val="single" w:sz="4" w:space="0" w:color="auto"/>
+              <w:bottom w:val="single" w:sz="4" w:space="0" w:color="auto"/>
+              <w:right w:val="single" w:sz="4" w:space="0" w:color="auto"/>
+            </w:tcBorders>
+            <w:hideMark/>
+          </w:tcPr>
+          <w:p>
+            <w:pPr>
+              <w:spacing w:line="240" w:lineRule="auto"/>
+            </w:pPr>
+            <w:r>
+              <w:t>Medical Words: Disease</w:t>
+            </w:r>
+          </w:p>
+        </w:tc>
+        <w:tc>
+          <w:tcPr>
+            <w:tcW w:w="886" w:type="dxa"/>
+            <w:tcBorders>
+              <w:top w:val="single" w:sz="4" w:space="0" w:color="auto"/>
+              <w:left w:val="single" w:sz="4" w:space="0" w:color="auto"/>
+              <w:bottom w:val="single" w:sz="4" w:space="0" w:color="auto"/>
+              <w:right w:val="single" w:sz="4" w:space="0" w:color="auto"/>
+            </w:tcBorders>
+            <w:hideMark/>
+          </w:tcPr>
+          <w:p>
+            <w:pPr>
+              <w:spacing w:line="240" w:lineRule="auto"/>
+            </w:pPr>
+            <w:r>
+              <w:t>10</w:t>
+            </w:r>
+          </w:p>
+        </w:tc>
+        <w:tc>
+          <w:tcPr>
+            <w:tcW w:w="5365" w:type="dxa"/>
+            <w:tcBorders>
+              <w:top w:val="single" w:sz="4" w:space="0" w:color="auto"/>
+              <w:left w:val="single" w:sz="4" w:space="0" w:color="auto"/>
+              <w:bottom w:val="single" w:sz="4" w:space="0" w:color="auto"/>
+              <w:right w:val="single" w:sz="4" w:space="0" w:color="auto"/>
+            </w:tcBorders>
+            <w:hideMark/>
+          </w:tcPr>
+          <w:p>
+            <w:pPr>
+              <w:spacing w:line="240" w:lineRule="auto"/>
+            </w:pPr>
+            <w:r>
+              <w:t>Depression, major depressive disorder, MDD</w:t>
+            </w:r>
+          </w:p>
+        </w:tc>
+      </w:tr>
+      <w:tr>
+        <w:tc>
+          <w:tcPr>
+            <w:tcW w:w="3104" w:type="dxa"/>
+            <w:tcBorders>
+              <w:top w:val="single" w:sz="4" w:space="0" w:color="auto"/>
+              <w:left w:val="single" w:sz="4" w:space="0" w:color="auto"/>
+              <w:bottom w:val="single" w:sz="4" w:space="0" w:color="auto"/>
+              <w:right w:val="single" w:sz="4" w:space="0" w:color="auto"/>
+            </w:tcBorders>
+            <w:hideMark/>
+          </w:tcPr>
+          <w:p>
+            <w:pPr>
+              <w:spacing w:line="240" w:lineRule="auto"/>
+            </w:pPr>
+            <w:r>
+              <w:t>Medical Words: Species</w:t>
+            </w:r>
+          </w:p>
+        </w:tc>
+        <w:tc>
+          <w:tcPr>
+            <w:tcW w:w="886" w:type="dxa"/>
+            <w:tcBorders>
+              <w:top w:val="single" w:sz="4" w:space="0" w:color="auto"/>
+              <w:left w:val="single" w:sz="4" w:space="0" w:color="auto"/>
+              <w:bottom w:val="single" w:sz="4" w:space="0" w:color="auto"/>
+              <w:right w:val="single" w:sz="4" w:space="0" w:color="auto"/>
+            </w:tcBorders>
+          </w:tcPr>
+          <w:p>
+            <w:pPr>
+              <w:spacing w:line="240" w:lineRule="auto"/>
+            </w:pPr>
+            <w:r>
+              <w:t>3</w:t>
+            </w:r>
+          </w:p>
+        </w:tc>
+        <w:tc>
+          <w:tcPr>
+            <w:tcW w:w="5365" w:type="dxa"/>
+            <w:tcBorders>
+              <w:top w:val="single" w:sz="4" w:space="0" w:color="auto"/>
+              <w:left w:val="single" w:sz="4" w:space="0" w:color="auto"/>
+              <w:bottom w:val="single" w:sz="4" w:space="0" w:color="auto"/>
+              <w:right w:val="single" w:sz="4" w:space="0" w:color="auto"/>
+            </w:tcBorders>
+          </w:tcPr>
+          <w:p>
+            <w:pPr>
+              <w:spacing w:line="240" w:lineRule="auto"/>
+            </w:pPr>
+            <w:r>
+              <w:t>Patient, participants</w:t>
+            </w:r>
+          </w:p>
+        </w:tc>
+      </w:tr>
+      <w:tr>
+        <w:tc>
+          <w:tcPr>
+            <w:tcW w:w="3104" w:type="dxa"/>
+            <w:tcBorders>
+              <w:top w:val="single" w:sz="4" w:space="0" w:color="auto"/>
+              <w:left w:val="single" w:sz="4" w:space="0" w:color="auto"/>
+              <w:bottom w:val="single" w:sz="4" w:space="0" w:color="auto"/>
+              <w:right w:val="single" w:sz="4" w:space="0" w:color="auto"/>
+            </w:tcBorders>
+          </w:tcPr>
+          <w:p>
+            <w:pPr>
+              <w:spacing w:line="240" w:lineRule="auto"/>
+            </w:pPr>
+            <w:r>
+              <w:t>Medical Words: Chemical</w:t>
+            </w:r>
+          </w:p>
+        </w:tc>
+        <w:tc>
+          <w:tcPr>
+            <w:tcW w:w="886" w:type="dxa"/>
+            <w:tcBorders>
+              <w:top w:val="single" w:sz="4" w:space="0" w:color="auto"/>
+              <w:left w:val="single" w:sz="4" w:space="0" w:color="auto"/>
+              <w:bottom w:val="single" w:sz="4" w:space="0" w:color="auto"/>
+              <w:right w:val="single" w:sz="4" w:space="0" w:color="auto"/>
+            </w:tcBorders>
+          </w:tcPr>
+          <w:p>
+            <w:pPr>
+              <w:spacing w:line="240" w:lineRule="auto"/>
+            </w:pPr>
+            <w:r>
+              <w:t>1</w:t>
+            </w:r>
+          </w:p>
+        </w:tc>
+        <w:tc>
+          <w:tcPr>
+            <w:tcW w:w="5365" w:type="dxa"/>
+            <w:tcBorders>
+              <w:top w:val="single" w:sz="4" w:space="0" w:color="auto"/>
+              <w:left w:val="single" w:sz="4" w:space="0" w:color="auto"/>
+              <w:bottom w:val="single" w:sz="4" w:space="0" w:color="auto"/>
+              <w:right w:val="single" w:sz="4" w:space="0" w:color="auto"/>
+            </w:tcBorders>
+          </w:tcPr>
+          <w:p>
+            <w:pPr>
+              <w:spacing w:line="240" w:lineRule="auto"/>
+            </w:pPr>
+            <w:r>
+              <w:t>ISRCTN12388725</w:t>
+            </w:r>
           </w:p>
         </w:tc>
       </w:tr>
@@ -5684,7 +5834,6 @@
     <w:p/>
     <w:p>
       <w:r>
-        <w:lastRenderedPageBreak/>
         <w:t xml:space="preserve">Abstract </w:t>
       </w:r>
       <w:r>
@@ -5806,6 +5955,9 @@
             <w:pPr>
               <w:spacing w:line="240" w:lineRule="auto"/>
             </w:pPr>
+            <w:r>
+              <w:t>13</w:t>
+            </w:r>
           </w:p>
         </w:tc>
         <w:tc>
@@ -5823,6 +5975,9 @@
             <w:pPr>
               <w:spacing w:line="240" w:lineRule="auto"/>
             </w:pPr>
+            <w:r>
+              <w:t>Antidepressants, United, States, concerns</w:t>
+            </w:r>
           </w:p>
         </w:tc>
       </w:tr>
@@ -5868,6 +6023,9 @@
             <w:pPr>
               <w:spacing w:line="240" w:lineRule="auto"/>
             </w:pPr>
+            <w:r>
+              <w:t>7</w:t>
+            </w:r>
           </w:p>
         </w:tc>
         <w:tc>
@@ -5885,67 +6043,9 @@
             <w:pPr>
               <w:spacing w:line="240" w:lineRule="auto"/>
             </w:pPr>
-          </w:p>
-        </w:tc>
-      </w:tr>
-      <w:tr>
-        <w:tc>
-          <w:tcPr>
-            <w:tcW w:w="3116" w:type="dxa"/>
-            <w:tcBorders>
-              <w:top w:val="single" w:sz="4" w:space="0" w:color="auto"/>
-              <w:left w:val="single" w:sz="4" w:space="0" w:color="auto"/>
-              <w:bottom w:val="single" w:sz="4" w:space="0" w:color="auto"/>
-              <w:right w:val="single" w:sz="4" w:space="0" w:color="auto"/>
-            </w:tcBorders>
-            <w:hideMark/>
-          </w:tcPr>
-          <w:p>
-            <w:pPr>
-              <w:spacing w:line="240" w:lineRule="auto"/>
-            </w:pPr>
-            <w:proofErr w:type="gramStart"/>
-            <w:r>
-              <w:t>NER :</w:t>
-            </w:r>
-            <w:proofErr w:type="gramEnd"/>
-            <w:r>
-              <w:t xml:space="preserve"> Name</w:t>
-            </w:r>
-          </w:p>
-        </w:tc>
-        <w:tc>
-          <w:tcPr>
-            <w:tcW w:w="864" w:type="dxa"/>
-            <w:tcBorders>
-              <w:top w:val="single" w:sz="4" w:space="0" w:color="auto"/>
-              <w:left w:val="single" w:sz="4" w:space="0" w:color="auto"/>
-              <w:bottom w:val="single" w:sz="4" w:space="0" w:color="auto"/>
-              <w:right w:val="single" w:sz="4" w:space="0" w:color="auto"/>
-            </w:tcBorders>
-            <w:hideMark/>
-          </w:tcPr>
-          <w:p>
-            <w:pPr>
-              <w:spacing w:line="240" w:lineRule="auto"/>
-            </w:pPr>
-          </w:p>
-        </w:tc>
-        <w:tc>
-          <w:tcPr>
-            <w:tcW w:w="5375" w:type="dxa"/>
-            <w:tcBorders>
-              <w:top w:val="single" w:sz="4" w:space="0" w:color="auto"/>
-              <w:left w:val="single" w:sz="4" w:space="0" w:color="auto"/>
-              <w:bottom w:val="single" w:sz="4" w:space="0" w:color="auto"/>
-              <w:right w:val="single" w:sz="4" w:space="0" w:color="auto"/>
-            </w:tcBorders>
-            <w:hideMark/>
-          </w:tcPr>
-          <w:p>
-            <w:pPr>
-              <w:spacing w:line="240" w:lineRule="auto"/>
-            </w:pPr>
+            <w:r>
+              <w:t>Increase, persist, receive</w:t>
+            </w:r>
           </w:p>
         </w:tc>
       </w:tr>
@@ -6073,7 +6173,10 @@
               <w:spacing w:line="240" w:lineRule="auto"/>
             </w:pPr>
             <w:r>
-              <w:t>Medical Words: Gene</w:t>
+              <w:t xml:space="preserve">Medical Words: </w:t>
+            </w:r>
+            <w:r>
+              <w:t>Species</w:t>
             </w:r>
           </w:p>
         </w:tc>
@@ -6092,6 +6195,9 @@
             <w:pPr>
               <w:spacing w:line="240" w:lineRule="auto"/>
             </w:pPr>
+            <w:r>
+              <w:t>3</w:t>
+            </w:r>
           </w:p>
         </w:tc>
         <w:tc>
@@ -6109,6 +6215,9 @@
             <w:pPr>
               <w:spacing w:line="240" w:lineRule="auto"/>
             </w:pPr>
+            <w:r>
+              <w:t>Participants, patient</w:t>
+            </w:r>
           </w:p>
         </w:tc>
       </w:tr>
@@ -6165,12 +6274,20 @@
       </w:tr>
     </w:tbl>
     <w:p/>
+    <w:p/>
+    <w:p>
+      <w:pPr>
+        <w:spacing w:line="259" w:lineRule="auto"/>
+      </w:pPr>
+      <w:r>
+        <w:br w:type="page"/>
+      </w:r>
+    </w:p>
     <w:p>
       <w:bookmarkStart w:id="0" w:name="_GoBack"/>
       <w:bookmarkEnd w:id="0"/>
-    </w:p>
-    <w:p>
       <w:r>
+        <w:lastRenderedPageBreak/>
         <w:t>Abstract 1</w:t>
       </w:r>
       <w:r>
@@ -6292,6 +6409,9 @@
             <w:pPr>
               <w:spacing w:line="240" w:lineRule="auto"/>
             </w:pPr>
+            <w:r>
+              <w:t>11</w:t>
+            </w:r>
           </w:p>
         </w:tc>
         <w:tc>
@@ -6309,6 +6429,9 @@
             <w:pPr>
               <w:spacing w:line="240" w:lineRule="auto"/>
             </w:pPr>
+            <w:r>
+              <w:t>Update, US, Preventative, Services, Task</w:t>
+            </w:r>
           </w:p>
         </w:tc>
       </w:tr>
@@ -6354,67 +6477,9 @@
             <w:pPr>
               <w:spacing w:line="240" w:lineRule="auto"/>
             </w:pPr>
-          </w:p>
-        </w:tc>
-        <w:tc>
-          <w:tcPr>
-            <w:tcW w:w="5375" w:type="dxa"/>
-            <w:tcBorders>
-              <w:top w:val="single" w:sz="4" w:space="0" w:color="auto"/>
-              <w:left w:val="single" w:sz="4" w:space="0" w:color="auto"/>
-              <w:bottom w:val="single" w:sz="4" w:space="0" w:color="auto"/>
-              <w:right w:val="single" w:sz="4" w:space="0" w:color="auto"/>
-            </w:tcBorders>
-            <w:hideMark/>
-          </w:tcPr>
-          <w:p>
-            <w:pPr>
-              <w:spacing w:line="240" w:lineRule="auto"/>
-            </w:pPr>
-          </w:p>
-        </w:tc>
-      </w:tr>
-      <w:tr>
-        <w:tc>
-          <w:tcPr>
-            <w:tcW w:w="3116" w:type="dxa"/>
-            <w:tcBorders>
-              <w:top w:val="single" w:sz="4" w:space="0" w:color="auto"/>
-              <w:left w:val="single" w:sz="4" w:space="0" w:color="auto"/>
-              <w:bottom w:val="single" w:sz="4" w:space="0" w:color="auto"/>
-              <w:right w:val="single" w:sz="4" w:space="0" w:color="auto"/>
-            </w:tcBorders>
-            <w:hideMark/>
-          </w:tcPr>
-          <w:p>
-            <w:pPr>
-              <w:spacing w:line="240" w:lineRule="auto"/>
-            </w:pPr>
-            <w:proofErr w:type="gramStart"/>
-            <w:r>
-              <w:t>NER :</w:t>
-            </w:r>
-            <w:proofErr w:type="gramEnd"/>
-            <w:r>
-              <w:t xml:space="preserve"> Name</w:t>
-            </w:r>
-          </w:p>
-        </w:tc>
-        <w:tc>
-          <w:tcPr>
-            <w:tcW w:w="864" w:type="dxa"/>
-            <w:tcBorders>
-              <w:top w:val="single" w:sz="4" w:space="0" w:color="auto"/>
-              <w:left w:val="single" w:sz="4" w:space="0" w:color="auto"/>
-              <w:bottom w:val="single" w:sz="4" w:space="0" w:color="auto"/>
-              <w:right w:val="single" w:sz="4" w:space="0" w:color="auto"/>
-            </w:tcBorders>
-            <w:hideMark/>
-          </w:tcPr>
-          <w:p>
-            <w:pPr>
-              <w:spacing w:line="240" w:lineRule="auto"/>
-            </w:pPr>
+            <w:r>
+              <w:t>0</w:t>
+            </w:r>
           </w:p>
         </w:tc>
         <w:tc>
@@ -6551,7 +6616,10 @@
               <w:spacing w:line="240" w:lineRule="auto"/>
             </w:pPr>
             <w:r>
-              <w:t>Medical Words: Gene</w:t>
+              <w:t xml:space="preserve">Medical Words: </w:t>
+            </w:r>
+            <w:r>
+              <w:t>Disease</w:t>
             </w:r>
           </w:p>
         </w:tc>
@@ -6570,6 +6638,9 @@
             <w:pPr>
               <w:spacing w:line="240" w:lineRule="auto"/>
             </w:pPr>
+            <w:r>
+              <w:t>5</w:t>
+            </w:r>
           </w:p>
         </w:tc>
         <w:tc>
@@ -6587,6 +6658,9 @@
             <w:pPr>
               <w:spacing w:line="240" w:lineRule="auto"/>
             </w:pPr>
+            <w:r>
+              <w:t>disease</w:t>
+            </w:r>
           </w:p>
         </w:tc>
       </w:tr>
@@ -6606,6 +6680,12 @@
             <w:pPr>
               <w:spacing w:line="240" w:lineRule="auto"/>
             </w:pPr>
+            <w:r>
+              <w:t xml:space="preserve">Medical Words: </w:t>
+            </w:r>
+            <w:r>
+              <w:t>Species</w:t>
+            </w:r>
           </w:p>
         </w:tc>
         <w:tc>
@@ -6622,6 +6702,9 @@
             <w:pPr>
               <w:spacing w:line="240" w:lineRule="auto"/>
             </w:pPr>
+            <w:r>
+              <w:t>2</w:t>
+            </w:r>
           </w:p>
         </w:tc>
         <w:tc>
@@ -6638,6 +6721,9 @@
             <w:pPr>
               <w:spacing w:line="240" w:lineRule="auto"/>
             </w:pPr>
+            <w:r>
+              <w:t>women</w:t>
+            </w:r>
           </w:p>
         </w:tc>
       </w:tr>

</xml_diff>